<commit_message>
I'm Dying #2 - I hate Ben
</commit_message>
<xml_diff>
--- a/Project 3 - Written Report.docx
+++ b/Project 3 - Written Report.docx
@@ -302,7 +302,7 @@
     </w:p>
     <w:p>
       <w:pPr>
-        <w:spacing w:line="259" w:lineRule="auto"/>
+        <w:spacing w:after="0" w:line="240" w:lineRule="auto"/>
         <w:rPr>
           <w:rFonts w:ascii="Times New Roman" w:hAnsi="Times New Roman" w:cs="Times New Roman"/>
         </w:rPr>
@@ -1291,160 +1291,7 @@
           <w:i/>
           <w:iCs/>
         </w:rPr>
-        <w:t xml:space="preserve">%), mths_since_last_record (90.88%), mths_since_recent_inq (9.98%). </w:t>
-      </w:r>
-      <w:r>
-        <w:rPr>
-          <w:rFonts w:ascii="Times New Roman" w:hAnsi="Times New Roman" w:cs="Times New Roman"/>
-        </w:rPr>
-        <w:t xml:space="preserve"> </w:t>
-      </w:r>
-      <w:r>
-        <w:rPr>
-          <w:rFonts w:ascii="Times New Roman" w:hAnsi="Times New Roman" w:cs="Times New Roman"/>
-        </w:rPr>
-        <w:t xml:space="preserve">Given that </w:t>
-      </w:r>
-      <w:r>
-        <w:rPr>
-          <w:rFonts w:ascii="Times New Roman" w:hAnsi="Times New Roman" w:cs="Times New Roman"/>
-        </w:rPr>
-        <w:t>these variables will not be</w:t>
-      </w:r>
-      <w:r>
-        <w:rPr>
-          <w:rFonts w:ascii="Times New Roman" w:hAnsi="Times New Roman" w:cs="Times New Roman"/>
-        </w:rPr>
-        <w:t xml:space="preserve"> used in modeling, nor a reliable means to infer an imputable value</w:t>
-      </w:r>
-      <w:r>
-        <w:rPr>
-          <w:rFonts w:ascii="Times New Roman" w:hAnsi="Times New Roman" w:cs="Times New Roman"/>
-        </w:rPr>
-        <w:t xml:space="preserve"> readily available</w:t>
-      </w:r>
-      <w:r>
-        <w:rPr>
-          <w:rFonts w:ascii="Times New Roman" w:hAnsi="Times New Roman" w:cs="Times New Roman"/>
-        </w:rPr>
-        <w:t>,</w:t>
-      </w:r>
-      <w:r>
-        <w:rPr>
-          <w:rFonts w:ascii="Times New Roman" w:hAnsi="Times New Roman" w:cs="Times New Roman"/>
-        </w:rPr>
-        <w:t xml:space="preserve"> we </w:t>
-      </w:r>
-      <w:r>
-        <w:rPr>
-          <w:rFonts w:ascii="Times New Roman" w:hAnsi="Times New Roman" w:cs="Times New Roman"/>
-        </w:rPr>
-        <w:t xml:space="preserve">reasonably concluded that it would be </w:t>
-      </w:r>
-      <w:r>
-        <w:rPr>
-          <w:rFonts w:ascii="Times New Roman" w:hAnsi="Times New Roman" w:cs="Times New Roman"/>
-        </w:rPr>
-        <w:t>safe</w:t>
-      </w:r>
-      <w:r>
-        <w:rPr>
-          <w:rFonts w:ascii="Times New Roman" w:hAnsi="Times New Roman" w:cs="Times New Roman"/>
-        </w:rPr>
-        <w:t xml:space="preserve"> to ignore these missing values.</w:t>
-      </w:r>
-    </w:p>
-    <w:p>
-      <w:pPr>
-        <w:spacing w:after="0" w:line="240" w:lineRule="auto"/>
-        <w:ind w:firstLine="720"/>
-        <w:rPr>
-          <w:rFonts w:ascii="Times New Roman" w:hAnsi="Times New Roman" w:cs="Times New Roman"/>
-        </w:rPr>
-      </w:pPr>
-      <w:r>
-        <w:rPr>
-          <w:rFonts w:ascii="Times New Roman" w:hAnsi="Times New Roman" w:cs="Times New Roman"/>
-        </w:rPr>
-        <w:t xml:space="preserve">We then proceeded to </w:t>
-      </w:r>
-      <w:r>
-        <w:rPr>
-          <w:rFonts w:ascii="Times New Roman" w:hAnsi="Times New Roman" w:cs="Times New Roman"/>
-        </w:rPr>
-        <w:t>remove duplicate books from the Books dataset</w:t>
-      </w:r>
-      <w:r>
-        <w:rPr>
-          <w:rFonts w:ascii="Times New Roman" w:hAnsi="Times New Roman" w:cs="Times New Roman"/>
-        </w:rPr>
-        <w:t xml:space="preserve"> based on their title, finding that some observations had been duplicated </w:t>
-      </w:r>
-      <w:r>
-        <w:rPr>
-          <w:rFonts w:ascii="Times New Roman" w:hAnsi="Times New Roman" w:cs="Times New Roman"/>
-        </w:rPr>
-        <w:t xml:space="preserve">two, three, and even four times over. </w:t>
-      </w:r>
-      <w:r>
-        <w:rPr>
-          <w:rFonts w:ascii="Times New Roman" w:hAnsi="Times New Roman" w:cs="Times New Roman"/>
-        </w:rPr>
-        <w:t>In order to ensure no duplicates remained</w:t>
-      </w:r>
-      <w:r>
-        <w:rPr>
-          <w:rFonts w:ascii="Times New Roman" w:hAnsi="Times New Roman" w:cs="Times New Roman"/>
-        </w:rPr>
-        <w:t xml:space="preserve"> in the Books dataset, a total of 36 repeat observations had to be removed</w:t>
-      </w:r>
-      <w:r>
-        <w:rPr>
-          <w:rFonts w:ascii="Times New Roman" w:hAnsi="Times New Roman" w:cs="Times New Roman"/>
-        </w:rPr>
-        <w:t>.</w:t>
-      </w:r>
-      <w:r>
-        <w:rPr>
-          <w:rFonts w:ascii="Times New Roman" w:hAnsi="Times New Roman" w:cs="Times New Roman"/>
-        </w:rPr>
-        <w:t xml:space="preserve"> Similarly, we removed </w:t>
-      </w:r>
-      <w:r>
-        <w:rPr>
-          <w:rFonts w:ascii="Times New Roman" w:hAnsi="Times New Roman" w:cs="Times New Roman"/>
-        </w:rPr>
-        <w:t>2</w:t>
-      </w:r>
-      <w:r>
-        <w:rPr>
-          <w:rFonts w:ascii="Times New Roman" w:hAnsi="Times New Roman" w:cs="Times New Roman"/>
-        </w:rPr>
-        <w:t>,</w:t>
-      </w:r>
-      <w:r>
-        <w:rPr>
-          <w:rFonts w:ascii="Times New Roman" w:hAnsi="Times New Roman" w:cs="Times New Roman"/>
-        </w:rPr>
-        <w:t xml:space="preserve">278 </w:t>
-      </w:r>
-      <w:r>
-        <w:rPr>
-          <w:rFonts w:ascii="Times New Roman" w:hAnsi="Times New Roman" w:cs="Times New Roman"/>
-        </w:rPr>
-        <w:t>duplicate ratings from the same users within the Ratings dataset</w:t>
-      </w:r>
-      <w:r>
-        <w:rPr>
-          <w:rFonts w:ascii="Times New Roman" w:hAnsi="Times New Roman" w:cs="Times New Roman"/>
-        </w:rPr>
-        <w:t xml:space="preserve"> which </w:t>
-      </w:r>
-      <w:r>
-        <w:rPr>
-          <w:rFonts w:ascii="Times New Roman" w:hAnsi="Times New Roman" w:cs="Times New Roman"/>
-        </w:rPr>
-        <w:t xml:space="preserve">was done by grouping </w:t>
+        <w:t>%)</w:t>
       </w:r>
       <w:r>
         <w:rPr>
@@ -1452,13 +1299,154 @@
           <w:i/>
           <w:iCs/>
         </w:rPr>
-        <w:t xml:space="preserve">user_id </w:t>
-      </w:r>
-      <w:r>
-        <w:rPr>
-          <w:rFonts w:ascii="Times New Roman" w:hAnsi="Times New Roman" w:cs="Times New Roman"/>
-        </w:rPr>
-        <w:t xml:space="preserve">and </w:t>
+        <w:t xml:space="preserve">. </w:t>
+      </w:r>
+      <w:r>
+        <w:rPr>
+          <w:rFonts w:ascii="Times New Roman" w:hAnsi="Times New Roman" w:cs="Times New Roman"/>
+        </w:rPr>
+        <w:t xml:space="preserve">Given that </w:t>
+      </w:r>
+      <w:r>
+        <w:rPr>
+          <w:rFonts w:ascii="Times New Roman" w:hAnsi="Times New Roman" w:cs="Times New Roman"/>
+        </w:rPr>
+        <w:t>these variables will not be</w:t>
+      </w:r>
+      <w:r>
+        <w:rPr>
+          <w:rFonts w:ascii="Times New Roman" w:hAnsi="Times New Roman" w:cs="Times New Roman"/>
+        </w:rPr>
+        <w:t xml:space="preserve"> used in modeling, nor a reliable means to infer an imputable value</w:t>
+      </w:r>
+      <w:r>
+        <w:rPr>
+          <w:rFonts w:ascii="Times New Roman" w:hAnsi="Times New Roman" w:cs="Times New Roman"/>
+        </w:rPr>
+        <w:t xml:space="preserve"> readily available</w:t>
+      </w:r>
+      <w:r>
+        <w:rPr>
+          <w:rFonts w:ascii="Times New Roman" w:hAnsi="Times New Roman" w:cs="Times New Roman"/>
+        </w:rPr>
+        <w:t>,</w:t>
+      </w:r>
+      <w:r>
+        <w:rPr>
+          <w:rFonts w:ascii="Times New Roman" w:hAnsi="Times New Roman" w:cs="Times New Roman"/>
+        </w:rPr>
+        <w:t xml:space="preserve"> we </w:t>
+      </w:r>
+      <w:r>
+        <w:rPr>
+          <w:rFonts w:ascii="Times New Roman" w:hAnsi="Times New Roman" w:cs="Times New Roman"/>
+        </w:rPr>
+        <w:t xml:space="preserve">reasonably concluded that it would be </w:t>
+      </w:r>
+      <w:r>
+        <w:rPr>
+          <w:rFonts w:ascii="Times New Roman" w:hAnsi="Times New Roman" w:cs="Times New Roman"/>
+        </w:rPr>
+        <w:t>safe</w:t>
+      </w:r>
+      <w:r>
+        <w:rPr>
+          <w:rFonts w:ascii="Times New Roman" w:hAnsi="Times New Roman" w:cs="Times New Roman"/>
+        </w:rPr>
+        <w:t xml:space="preserve"> to ignore these missing values.</w:t>
+      </w:r>
+    </w:p>
+    <w:p>
+      <w:pPr>
+        <w:spacing w:after="0" w:line="240" w:lineRule="auto"/>
+        <w:ind w:firstLine="720"/>
+        <w:rPr>
+          <w:rFonts w:ascii="Times New Roman" w:hAnsi="Times New Roman" w:cs="Times New Roman"/>
+        </w:rPr>
+      </w:pPr>
+      <w:r>
+        <w:rPr>
+          <w:rFonts w:ascii="Times New Roman" w:hAnsi="Times New Roman" w:cs="Times New Roman"/>
+        </w:rPr>
+        <w:t xml:space="preserve">We then proceeded to </w:t>
+      </w:r>
+      <w:r>
+        <w:rPr>
+          <w:rFonts w:ascii="Times New Roman" w:hAnsi="Times New Roman" w:cs="Times New Roman"/>
+        </w:rPr>
+        <w:t>remove duplicate books from the Books dataset</w:t>
+      </w:r>
+      <w:r>
+        <w:rPr>
+          <w:rFonts w:ascii="Times New Roman" w:hAnsi="Times New Roman" w:cs="Times New Roman"/>
+        </w:rPr>
+        <w:t xml:space="preserve"> based on their title, finding that some observations had been duplicated </w:t>
+      </w:r>
+      <w:r>
+        <w:rPr>
+          <w:rFonts w:ascii="Times New Roman" w:hAnsi="Times New Roman" w:cs="Times New Roman"/>
+        </w:rPr>
+        <w:t xml:space="preserve">two, three, and even four times over. </w:t>
+      </w:r>
+      <w:r>
+        <w:rPr>
+          <w:rFonts w:ascii="Times New Roman" w:hAnsi="Times New Roman" w:cs="Times New Roman"/>
+        </w:rPr>
+        <w:t>In order to ensure no duplicates remained</w:t>
+      </w:r>
+      <w:r>
+        <w:rPr>
+          <w:rFonts w:ascii="Times New Roman" w:hAnsi="Times New Roman" w:cs="Times New Roman"/>
+        </w:rPr>
+        <w:t xml:space="preserve"> in the Books dataset, a total of 36 repeat observations had to be removed</w:t>
+      </w:r>
+      <w:r>
+        <w:rPr>
+          <w:rFonts w:ascii="Times New Roman" w:hAnsi="Times New Roman" w:cs="Times New Roman"/>
+        </w:rPr>
+        <w:t>.</w:t>
+      </w:r>
+      <w:r>
+        <w:rPr>
+          <w:rFonts w:ascii="Times New Roman" w:hAnsi="Times New Roman" w:cs="Times New Roman"/>
+        </w:rPr>
+        <w:t xml:space="preserve"> Similarly, we removed </w:t>
+      </w:r>
+      <w:r>
+        <w:rPr>
+          <w:rFonts w:ascii="Times New Roman" w:hAnsi="Times New Roman" w:cs="Times New Roman"/>
+        </w:rPr>
+        <w:t>2</w:t>
+      </w:r>
+      <w:r>
+        <w:rPr>
+          <w:rFonts w:ascii="Times New Roman" w:hAnsi="Times New Roman" w:cs="Times New Roman"/>
+        </w:rPr>
+        <w:t>,</w:t>
+      </w:r>
+      <w:r>
+        <w:rPr>
+          <w:rFonts w:ascii="Times New Roman" w:hAnsi="Times New Roman" w:cs="Times New Roman"/>
+        </w:rPr>
+        <w:t xml:space="preserve">278 </w:t>
+      </w:r>
+      <w:r>
+        <w:rPr>
+          <w:rFonts w:ascii="Times New Roman" w:hAnsi="Times New Roman" w:cs="Times New Roman"/>
+        </w:rPr>
+        <w:t>duplicate ratings from the same users within the Ratings dataset</w:t>
+      </w:r>
+      <w:r>
+        <w:rPr>
+          <w:rFonts w:ascii="Times New Roman" w:hAnsi="Times New Roman" w:cs="Times New Roman"/>
+        </w:rPr>
+        <w:t xml:space="preserve"> which </w:t>
+      </w:r>
+      <w:r>
+        <w:rPr>
+          <w:rFonts w:ascii="Times New Roman" w:hAnsi="Times New Roman" w:cs="Times New Roman"/>
+        </w:rPr>
+        <w:t xml:space="preserve">was done by grouping </w:t>
       </w:r>
       <w:r>
         <w:rPr>
@@ -1466,6 +1454,20 @@
           <w:i/>
           <w:iCs/>
         </w:rPr>
+        <w:t xml:space="preserve">user_id </w:t>
+      </w:r>
+      <w:r>
+        <w:rPr>
+          <w:rFonts w:ascii="Times New Roman" w:hAnsi="Times New Roman" w:cs="Times New Roman"/>
+        </w:rPr>
+        <w:t xml:space="preserve">and </w:t>
+      </w:r>
+      <w:r>
+        <w:rPr>
+          <w:rFonts w:ascii="Times New Roman" w:hAnsi="Times New Roman" w:cs="Times New Roman"/>
+          <w:i/>
+          <w:iCs/>
+        </w:rPr>
         <w:t>book_id</w:t>
       </w:r>
       <w:r>
@@ -1801,18 +1803,7 @@
           <w:sz w:val="24"/>
           <w:szCs w:val="24"/>
         </w:rPr>
-        <w:t xml:space="preserve">draw from these insights and </w:t>
-      </w:r>
-      <w:r>
-        <w:rPr>
-          <w:rFonts w:ascii="Times New Roman" w:hAnsi="Times New Roman" w:cs="Times New Roman"/>
-          <w:color w:val="auto"/>
-          <w:spacing w:val="0"/>
-          <w:sz w:val="24"/>
-          <w:szCs w:val="24"/>
-        </w:rPr>
-        <w:lastRenderedPageBreak/>
-        <w:t xml:space="preserve">reason as to how </w:t>
+        <w:t xml:space="preserve">draw from these insights and reason as to how </w:t>
       </w:r>
       <w:r>
         <w:rPr>
@@ -1891,6 +1882,7 @@
           <w:sz w:val="24"/>
           <w:szCs w:val="24"/>
         </w:rPr>
+        <w:lastRenderedPageBreak/>
         <w:t>Oldest Recorded Books</w:t>
       </w:r>
       <w:r>
@@ -2809,7 +2801,7 @@
     </w:p>
     <w:p>
       <w:pPr>
-        <w:spacing w:after="0"/>
+        <w:spacing w:after="0" w:line="240" w:lineRule="auto"/>
         <w:ind w:firstLine="720"/>
         <w:rPr>
           <w:rFonts w:ascii="Times New Roman" w:hAnsi="Times New Roman" w:cs="Times New Roman"/>
@@ -3092,7 +3084,7 @@
     </w:p>
     <w:p>
       <w:pPr>
-        <w:spacing w:after="0"/>
+        <w:spacing w:after="0" w:line="240" w:lineRule="auto"/>
         <w:ind w:firstLine="720"/>
         <w:rPr>
           <w:rFonts w:ascii="Times New Roman" w:hAnsi="Times New Roman" w:cs="Times New Roman"/>
@@ -3204,14 +3196,7 @@
         <w:rPr>
           <w:rFonts w:ascii="Times New Roman" w:hAnsi="Times New Roman" w:cs="Times New Roman"/>
         </w:rPr>
-        <w:t xml:space="preserve">that there is a sudden </w:t>
-      </w:r>
-      <w:r>
-        <w:rPr>
-          <w:rFonts w:ascii="Times New Roman" w:hAnsi="Times New Roman" w:cs="Times New Roman"/>
-        </w:rPr>
-        <w:lastRenderedPageBreak/>
-        <w:t xml:space="preserve">bump in the number of reviews from approximately 180 to 195. </w:t>
+        <w:t xml:space="preserve">that there is a sudden bump in the number of reviews from approximately 180 to 195. </w:t>
       </w:r>
       <w:r>
         <w:rPr>
@@ -3306,7 +3291,7 @@
     </w:p>
     <w:p>
       <w:pPr>
-        <w:spacing w:after="0"/>
+        <w:spacing w:after="0" w:line="240" w:lineRule="auto"/>
         <w:jc w:val="center"/>
         <w:rPr>
           <w:rFonts w:ascii="Times New Roman" w:hAnsi="Times New Roman" w:cs="Times New Roman"/>
@@ -3320,6 +3305,7 @@
           <w:b/>
           <w:bCs/>
         </w:rPr>
+        <w:lastRenderedPageBreak/>
         <w:t>KEY QUESTIONS</w:t>
       </w:r>
       <w:r>
@@ -3333,7 +3319,7 @@
     </w:p>
     <w:p>
       <w:pPr>
-        <w:spacing w:after="0"/>
+        <w:spacing w:after="0" w:line="240" w:lineRule="auto"/>
         <w:rPr>
           <w:rFonts w:ascii="Times New Roman" w:hAnsi="Times New Roman" w:cs="Times New Roman"/>
           <w:b/>
@@ -3367,7 +3353,7 @@
     </w:p>
     <w:p>
       <w:pPr>
-        <w:spacing w:after="0"/>
+        <w:spacing w:after="0" w:line="240" w:lineRule="auto"/>
         <w:ind w:firstLine="360"/>
         <w:rPr>
           <w:rFonts w:ascii="Times New Roman" w:hAnsi="Times New Roman" w:cs="Times New Roman"/>
@@ -3534,7 +3520,7 @@
     </w:p>
     <w:p>
       <w:pPr>
-        <w:spacing w:after="0"/>
+        <w:spacing w:after="0" w:line="240" w:lineRule="auto"/>
         <w:rPr>
           <w:rFonts w:ascii="Times New Roman" w:hAnsi="Times New Roman" w:cs="Times New Roman"/>
           <w:b/>
@@ -3547,20 +3533,12 @@
           <w:b/>
           <w:bCs/>
         </w:rPr>
-        <w:t>Comparison and Evaluation of</w:t>
-      </w:r>
-      <w:r>
-        <w:rPr>
-          <w:rFonts w:ascii="Times New Roman" w:hAnsi="Times New Roman" w:cs="Times New Roman"/>
-          <w:b/>
-          <w:bCs/>
-        </w:rPr>
-        <w:t xml:space="preserve"> IBCF and UBCF Models</w:t>
-      </w:r>
-    </w:p>
-    <w:p>
-      <w:pPr>
-        <w:spacing w:after="0"/>
+        <w:t>Comparison and Evaluation of IBCF and UBCF Models</w:t>
+      </w:r>
+    </w:p>
+    <w:p>
+      <w:pPr>
+        <w:spacing w:after="0" w:line="240" w:lineRule="auto"/>
         <w:ind w:firstLine="720"/>
         <w:rPr>
           <w:rFonts w:ascii="Times New Roman" w:hAnsi="Times New Roman" w:cs="Times New Roman"/>
@@ -3674,7 +3652,7 @@
           <w:ilvl w:val="0"/>
           <w:numId w:val="1"/>
         </w:numPr>
-        <w:spacing w:after="0"/>
+        <w:spacing w:after="0" w:line="240" w:lineRule="auto"/>
         <w:rPr>
           <w:rFonts w:ascii="Times New Roman" w:hAnsi="Times New Roman" w:cs="Times New Roman"/>
         </w:rPr>
@@ -3699,7 +3677,7 @@
           <w:ilvl w:val="1"/>
           <w:numId w:val="1"/>
         </w:numPr>
-        <w:spacing w:after="0"/>
+        <w:spacing w:after="0" w:line="240" w:lineRule="auto"/>
         <w:rPr>
           <w:rFonts w:ascii="Times New Roman" w:hAnsi="Times New Roman" w:cs="Times New Roman"/>
         </w:rPr>
@@ -3736,7 +3714,7 @@
           <w:ilvl w:val="0"/>
           <w:numId w:val="1"/>
         </w:numPr>
-        <w:spacing w:after="0"/>
+        <w:spacing w:after="0" w:line="240" w:lineRule="auto"/>
         <w:rPr>
           <w:rFonts w:ascii="Times New Roman" w:hAnsi="Times New Roman" w:cs="Times New Roman"/>
         </w:rPr>
@@ -3755,7 +3733,7 @@
           <w:ilvl w:val="1"/>
           <w:numId w:val="1"/>
         </w:numPr>
-        <w:spacing w:after="0"/>
+        <w:spacing w:after="0" w:line="240" w:lineRule="auto"/>
         <w:rPr>
           <w:rFonts w:ascii="Times New Roman" w:hAnsi="Times New Roman" w:cs="Times New Roman"/>
         </w:rPr>
@@ -3774,7 +3752,7 @@
           <w:ilvl w:val="0"/>
           <w:numId w:val="1"/>
         </w:numPr>
-        <w:spacing w:after="0"/>
+        <w:spacing w:after="0" w:line="240" w:lineRule="auto"/>
         <w:rPr>
           <w:rFonts w:ascii="Times New Roman" w:hAnsi="Times New Roman" w:cs="Times New Roman"/>
         </w:rPr>
@@ -3805,7 +3783,7 @@
           <w:ilvl w:val="1"/>
           <w:numId w:val="1"/>
         </w:numPr>
-        <w:spacing w:after="0"/>
+        <w:spacing w:after="0" w:line="240" w:lineRule="auto"/>
         <w:rPr>
           <w:rFonts w:ascii="Times New Roman" w:hAnsi="Times New Roman" w:cs="Times New Roman"/>
         </w:rPr>
@@ -3830,7 +3808,7 @@
           <w:ilvl w:val="0"/>
           <w:numId w:val="1"/>
         </w:numPr>
-        <w:spacing w:after="0"/>
+        <w:spacing w:after="0" w:line="240" w:lineRule="auto"/>
         <w:rPr>
           <w:rFonts w:ascii="Times New Roman" w:hAnsi="Times New Roman" w:cs="Times New Roman"/>
         </w:rPr>
@@ -3849,7 +3827,7 @@
           <w:ilvl w:val="1"/>
           <w:numId w:val="1"/>
         </w:numPr>
-        <w:spacing w:after="0"/>
+        <w:spacing w:after="0" w:line="240" w:lineRule="auto"/>
         <w:rPr>
           <w:rFonts w:ascii="Times New Roman" w:hAnsi="Times New Roman" w:cs="Times New Roman"/>
         </w:rPr>
@@ -3976,7 +3954,7 @@
         <w:rPr>
           <w:rFonts w:ascii="Times New Roman" w:hAnsi="Times New Roman" w:cs="Times New Roman"/>
         </w:rPr>
-        <w:t xml:space="preserve"> and recall.</w:t>
+        <w:t xml:space="preserve"> and recall. </w:t>
       </w:r>
       <w:r>
         <w:rPr>
@@ -3990,16 +3968,10 @@
         </w:rPr>
         <w:t xml:space="preserve"> </w:t>
       </w:r>
-      <w:r>
-        <w:rPr>
-          <w:rFonts w:ascii="Times New Roman" w:hAnsi="Times New Roman" w:cs="Times New Roman"/>
-        </w:rPr>
-        <w:t xml:space="preserve"> </w:t>
-      </w:r>
-    </w:p>
-    <w:p>
-      <w:pPr>
-        <w:spacing w:after="0"/>
+    </w:p>
+    <w:p>
+      <w:pPr>
+        <w:spacing w:after="0" w:line="240" w:lineRule="auto"/>
         <w:rPr>
           <w:rFonts w:ascii="Times New Roman" w:hAnsi="Times New Roman" w:cs="Times New Roman"/>
         </w:rPr>
@@ -4195,7 +4167,6 @@
               <w:rPr>
                 <w:rFonts w:ascii="Times New Roman" w:hAnsi="Times New Roman" w:cs="Times New Roman"/>
               </w:rPr>
-              <w:lastRenderedPageBreak/>
               <w:t>UBCF</w:t>
             </w:r>
           </w:p>
@@ -4428,13 +4399,7 @@
               <w:rPr>
                 <w:rFonts w:ascii="Times New Roman" w:hAnsi="Times New Roman" w:cs="Times New Roman"/>
               </w:rPr>
-              <w:t>k</w:t>
-            </w:r>
-            <w:r>
-              <w:rPr>
-                <w:rFonts w:ascii="Times New Roman" w:hAnsi="Times New Roman" w:cs="Times New Roman"/>
-              </w:rPr>
-              <w:t xml:space="preserve"> = 10</w:t>
+              <w:t>k = 10</w:t>
             </w:r>
           </w:p>
         </w:tc>
@@ -4502,13 +4467,7 @@
               <w:rPr>
                 <w:rFonts w:ascii="Times New Roman" w:hAnsi="Times New Roman" w:cs="Times New Roman"/>
               </w:rPr>
-              <w:t>k</w:t>
-            </w:r>
-            <w:r>
-              <w:rPr>
-                <w:rFonts w:ascii="Times New Roman" w:hAnsi="Times New Roman" w:cs="Times New Roman"/>
-              </w:rPr>
-              <w:t xml:space="preserve"> = 10</w:t>
+              <w:t>k = 10</w:t>
             </w:r>
           </w:p>
         </w:tc>
@@ -4579,13 +4538,7 @@
               <w:rPr>
                 <w:rFonts w:ascii="Times New Roman" w:hAnsi="Times New Roman" w:cs="Times New Roman"/>
               </w:rPr>
-              <w:t>k</w:t>
-            </w:r>
-            <w:r>
-              <w:rPr>
-                <w:rFonts w:ascii="Times New Roman" w:hAnsi="Times New Roman" w:cs="Times New Roman"/>
-              </w:rPr>
-              <w:t xml:space="preserve"> = 25</w:t>
+              <w:t>k = 25</w:t>
             </w:r>
           </w:p>
         </w:tc>
@@ -4653,13 +4606,7 @@
               <w:rPr>
                 <w:rFonts w:ascii="Times New Roman" w:hAnsi="Times New Roman" w:cs="Times New Roman"/>
               </w:rPr>
-              <w:t>k</w:t>
-            </w:r>
-            <w:r>
-              <w:rPr>
-                <w:rFonts w:ascii="Times New Roman" w:hAnsi="Times New Roman" w:cs="Times New Roman"/>
-              </w:rPr>
-              <w:t xml:space="preserve"> = 25</w:t>
+              <w:t>k = 25</w:t>
             </w:r>
           </w:p>
         </w:tc>
@@ -4689,7 +4636,7 @@
     </w:tbl>
     <w:p>
       <w:pPr>
-        <w:spacing w:after="0"/>
+        <w:spacing w:after="0" w:line="240" w:lineRule="auto"/>
         <w:rPr>
           <w:rFonts w:ascii="Times New Roman" w:hAnsi="Times New Roman" w:cs="Times New Roman"/>
           <w:sz w:val="2"/>
@@ -4699,7 +4646,7 @@
     </w:p>
     <w:p>
       <w:pPr>
-        <w:spacing w:after="0"/>
+        <w:spacing w:after="0" w:line="240" w:lineRule="auto"/>
         <w:rPr>
           <w:rFonts w:ascii="Times New Roman" w:hAnsi="Times New Roman" w:cs="Times New Roman"/>
         </w:rPr>
@@ -4768,7 +4715,14 @@
         <w:rPr>
           <w:rFonts w:ascii="Times New Roman" w:hAnsi="Times New Roman" w:cs="Times New Roman"/>
         </w:rPr>
-        <w:t xml:space="preserve">their results via ROC and Precision vs. Recall plots. </w:t>
+        <w:t xml:space="preserve">their results via ROC and </w:t>
+      </w:r>
+      <w:r>
+        <w:rPr>
+          <w:rFonts w:ascii="Times New Roman" w:hAnsi="Times New Roman" w:cs="Times New Roman"/>
+        </w:rPr>
+        <w:lastRenderedPageBreak/>
+        <w:t xml:space="preserve">Precision vs. Recall plots. </w:t>
       </w:r>
       <w:r>
         <w:rPr>
@@ -4790,7 +4744,7 @@
           <w:ilvl w:val="0"/>
           <w:numId w:val="1"/>
         </w:numPr>
-        <w:spacing w:after="0"/>
+        <w:spacing w:after="0" w:line="240" w:lineRule="auto"/>
         <w:rPr>
           <w:rFonts w:ascii="Times New Roman" w:hAnsi="Times New Roman" w:cs="Times New Roman"/>
         </w:rPr>
@@ -4815,7 +4769,7 @@
           <w:ilvl w:val="0"/>
           <w:numId w:val="1"/>
         </w:numPr>
-        <w:spacing w:after="0"/>
+        <w:spacing w:after="0" w:line="240" w:lineRule="auto"/>
         <w:rPr>
           <w:rFonts w:ascii="Times New Roman" w:hAnsi="Times New Roman" w:cs="Times New Roman"/>
         </w:rPr>
@@ -4829,7 +4783,7 @@
     </w:p>
     <w:p>
       <w:pPr>
-        <w:spacing w:after="0"/>
+        <w:spacing w:after="0" w:line="240" w:lineRule="auto"/>
         <w:rPr>
           <w:rFonts w:ascii="Times New Roman" w:hAnsi="Times New Roman" w:cs="Times New Roman"/>
         </w:rPr>
@@ -4873,7 +4827,7 @@
     </w:p>
     <w:p>
       <w:pPr>
-        <w:spacing w:after="0"/>
+        <w:spacing w:after="0" w:line="240" w:lineRule="auto"/>
         <w:rPr>
           <w:rFonts w:ascii="Times New Roman" w:hAnsi="Times New Roman" w:cs="Times New Roman"/>
           <w:b/>
@@ -4886,7 +4840,7 @@
           <w:b/>
           <w:bCs/>
         </w:rPr>
-        <w:t xml:space="preserve">Comparison </w:t>
+        <w:t xml:space="preserve">Comparison of Best UBCF and IBCF </w:t>
       </w:r>
       <w:r>
         <w:rPr>
@@ -4894,20 +4848,12 @@
           <w:b/>
           <w:bCs/>
         </w:rPr>
-        <w:t xml:space="preserve">of Best UBCF and IBCF </w:t>
-      </w:r>
-      <w:r>
-        <w:rPr>
-          <w:rFonts w:ascii="Times New Roman" w:hAnsi="Times New Roman" w:cs="Times New Roman"/>
-          <w:b/>
-          <w:bCs/>
-        </w:rPr>
         <w:t>Predicted Top Five Books</w:t>
       </w:r>
     </w:p>
     <w:p>
       <w:pPr>
-        <w:spacing w:after="0"/>
+        <w:spacing w:after="0" w:line="240" w:lineRule="auto"/>
         <w:ind w:firstLine="720"/>
         <w:rPr>
           <w:rFonts w:ascii="Times New Roman" w:hAnsi="Times New Roman" w:cs="Times New Roman"/>
@@ -4993,7 +4939,7 @@
           <w:ilvl w:val="0"/>
           <w:numId w:val="1"/>
         </w:numPr>
-        <w:spacing w:after="0"/>
+        <w:spacing w:after="0" w:line="240" w:lineRule="auto"/>
         <w:rPr>
           <w:rFonts w:ascii="Times New Roman" w:hAnsi="Times New Roman" w:cs="Times New Roman"/>
         </w:rPr>
@@ -5012,7 +4958,7 @@
           <w:ilvl w:val="1"/>
           <w:numId w:val="1"/>
         </w:numPr>
-        <w:spacing w:after="0"/>
+        <w:spacing w:after="0" w:line="240" w:lineRule="auto"/>
         <w:rPr>
           <w:rFonts w:ascii="Times New Roman" w:hAnsi="Times New Roman" w:cs="Times New Roman"/>
         </w:rPr>
@@ -5031,7 +4977,7 @@
           <w:ilvl w:val="1"/>
           <w:numId w:val="1"/>
         </w:numPr>
-        <w:spacing w:after="0"/>
+        <w:spacing w:after="0" w:line="240" w:lineRule="auto"/>
         <w:rPr>
           <w:rFonts w:ascii="Times New Roman" w:hAnsi="Times New Roman" w:cs="Times New Roman"/>
         </w:rPr>
@@ -5062,7 +5008,7 @@
           <w:ilvl w:val="1"/>
           <w:numId w:val="1"/>
         </w:numPr>
-        <w:spacing w:after="0"/>
+        <w:spacing w:after="0" w:line="240" w:lineRule="auto"/>
         <w:rPr>
           <w:rFonts w:ascii="Times New Roman" w:hAnsi="Times New Roman" w:cs="Times New Roman"/>
         </w:rPr>
@@ -5093,7 +5039,7 @@
           <w:ilvl w:val="1"/>
           <w:numId w:val="1"/>
         </w:numPr>
-        <w:spacing w:after="0"/>
+        <w:spacing w:after="0" w:line="240" w:lineRule="auto"/>
         <w:rPr>
           <w:rFonts w:ascii="Times New Roman" w:hAnsi="Times New Roman" w:cs="Times New Roman"/>
         </w:rPr>
@@ -5124,7 +5070,7 @@
           <w:ilvl w:val="1"/>
           <w:numId w:val="1"/>
         </w:numPr>
-        <w:spacing w:after="0"/>
+        <w:spacing w:after="0" w:line="240" w:lineRule="auto"/>
         <w:rPr>
           <w:rFonts w:ascii="Times New Roman" w:hAnsi="Times New Roman" w:cs="Times New Roman"/>
         </w:rPr>
@@ -5143,7 +5089,7 @@
           <w:ilvl w:val="0"/>
           <w:numId w:val="1"/>
         </w:numPr>
-        <w:spacing w:after="0"/>
+        <w:spacing w:after="0" w:line="240" w:lineRule="auto"/>
         <w:rPr>
           <w:rFonts w:ascii="Times New Roman" w:hAnsi="Times New Roman" w:cs="Times New Roman"/>
         </w:rPr>
@@ -5162,7 +5108,7 @@
           <w:ilvl w:val="1"/>
           <w:numId w:val="1"/>
         </w:numPr>
-        <w:spacing w:after="0"/>
+        <w:spacing w:after="0" w:line="240" w:lineRule="auto"/>
         <w:rPr>
           <w:rFonts w:ascii="Times New Roman" w:hAnsi="Times New Roman" w:cs="Times New Roman"/>
         </w:rPr>
@@ -5187,7 +5133,7 @@
           <w:ilvl w:val="1"/>
           <w:numId w:val="1"/>
         </w:numPr>
-        <w:spacing w:after="0"/>
+        <w:spacing w:after="0" w:line="240" w:lineRule="auto"/>
         <w:rPr>
           <w:rFonts w:ascii="Times New Roman" w:hAnsi="Times New Roman" w:cs="Times New Roman"/>
         </w:rPr>
@@ -5202,13 +5148,7 @@
         <w:rPr>
           <w:rFonts w:ascii="Times New Roman" w:hAnsi="Times New Roman" w:cs="Times New Roman"/>
         </w:rPr>
-        <w:t xml:space="preserve"> </w:t>
-      </w:r>
-      <w:r>
-        <w:rPr>
-          <w:rFonts w:ascii="Times New Roman" w:hAnsi="Times New Roman" w:cs="Times New Roman"/>
-        </w:rPr>
-        <w:t>| Rating 4.55</w:t>
+        <w:t xml:space="preserve"> | Rating 4.55</w:t>
       </w:r>
     </w:p>
     <w:p>
@@ -5218,7 +5158,7 @@
           <w:ilvl w:val="1"/>
           <w:numId w:val="1"/>
         </w:numPr>
-        <w:spacing w:after="0"/>
+        <w:spacing w:after="0" w:line="240" w:lineRule="auto"/>
         <w:rPr>
           <w:rFonts w:ascii="Times New Roman" w:hAnsi="Times New Roman" w:cs="Times New Roman"/>
         </w:rPr>
@@ -5233,13 +5173,7 @@
         <w:rPr>
           <w:rFonts w:ascii="Times New Roman" w:hAnsi="Times New Roman" w:cs="Times New Roman"/>
         </w:rPr>
-        <w:t xml:space="preserve"> </w:t>
-      </w:r>
-      <w:r>
-        <w:rPr>
-          <w:rFonts w:ascii="Times New Roman" w:hAnsi="Times New Roman" w:cs="Times New Roman"/>
-        </w:rPr>
-        <w:t>| Rating 4.55</w:t>
+        <w:t xml:space="preserve"> | Rating 4.55</w:t>
       </w:r>
     </w:p>
     <w:p>
@@ -5249,28 +5183,16 @@
           <w:ilvl w:val="1"/>
           <w:numId w:val="1"/>
         </w:numPr>
-        <w:spacing w:after="0"/>
-        <w:rPr>
-          <w:rFonts w:ascii="Times New Roman" w:hAnsi="Times New Roman" w:cs="Times New Roman"/>
-        </w:rPr>
-      </w:pPr>
-      <w:r>
-        <w:rPr>
-          <w:rFonts w:ascii="Times New Roman" w:hAnsi="Times New Roman" w:cs="Times New Roman"/>
-        </w:rPr>
-        <w:t>The Waste Lands (The Dark Tower, #3)</w:t>
-      </w:r>
-      <w:r>
-        <w:rPr>
-          <w:rFonts w:ascii="Times New Roman" w:hAnsi="Times New Roman" w:cs="Times New Roman"/>
-        </w:rPr>
-        <w:t xml:space="preserve"> </w:t>
-      </w:r>
-      <w:r>
-        <w:rPr>
-          <w:rFonts w:ascii="Times New Roman" w:hAnsi="Times New Roman" w:cs="Times New Roman"/>
-        </w:rPr>
-        <w:t>| Rating 4.55</w:t>
+        <w:spacing w:after="0" w:line="240" w:lineRule="auto"/>
+        <w:rPr>
+          <w:rFonts w:ascii="Times New Roman" w:hAnsi="Times New Roman" w:cs="Times New Roman"/>
+        </w:rPr>
+      </w:pPr>
+      <w:r>
+        <w:rPr>
+          <w:rFonts w:ascii="Times New Roman" w:hAnsi="Times New Roman" w:cs="Times New Roman"/>
+        </w:rPr>
+        <w:t>The Waste Lands (The Dark Tower, #3) | Rating 4.55</w:t>
       </w:r>
     </w:p>
     <w:p>
@@ -5280,172 +5202,150 @@
           <w:ilvl w:val="1"/>
           <w:numId w:val="1"/>
         </w:numPr>
-        <w:spacing w:after="0"/>
-        <w:rPr>
-          <w:rFonts w:ascii="Times New Roman" w:hAnsi="Times New Roman" w:cs="Times New Roman"/>
-        </w:rPr>
-      </w:pPr>
-      <w:r>
-        <w:rPr>
-          <w:rFonts w:ascii="Times New Roman" w:hAnsi="Times New Roman" w:cs="Times New Roman"/>
-        </w:rPr>
-        <w:t>Different Seasons</w:t>
-      </w:r>
-      <w:r>
-        <w:rPr>
-          <w:rFonts w:ascii="Times New Roman" w:hAnsi="Times New Roman" w:cs="Times New Roman"/>
+        <w:spacing w:after="0" w:line="240" w:lineRule="auto"/>
+        <w:rPr>
+          <w:rFonts w:ascii="Times New Roman" w:hAnsi="Times New Roman" w:cs="Times New Roman"/>
+        </w:rPr>
+      </w:pPr>
+      <w:r>
+        <w:rPr>
+          <w:rFonts w:ascii="Times New Roman" w:hAnsi="Times New Roman" w:cs="Times New Roman"/>
+        </w:rPr>
+        <w:t>Different Seasons | Rating 4.55</w:t>
+      </w:r>
+    </w:p>
+    <w:p>
+      <w:pPr>
+        <w:pStyle w:val="Subtitle"/>
+        <w:spacing w:after="0" w:line="240" w:lineRule="auto"/>
+        <w:ind w:firstLine="720"/>
+        <w:rPr>
+          <w:rFonts w:ascii="Times New Roman" w:hAnsi="Times New Roman" w:cs="Times New Roman"/>
+          <w:color w:val="auto"/>
+          <w:spacing w:val="0"/>
+          <w:sz w:val="24"/>
+          <w:szCs w:val="24"/>
+        </w:rPr>
+      </w:pPr>
+      <w:r>
+        <w:rPr>
+          <w:rFonts w:ascii="Times New Roman" w:hAnsi="Times New Roman" w:cs="Times New Roman"/>
+          <w:color w:val="auto"/>
+          <w:spacing w:val="0"/>
+          <w:sz w:val="24"/>
+          <w:szCs w:val="24"/>
+        </w:rPr>
+        <w:t>As we can see, there is no overlap between our models’ predictions. The UBCF model tends to give higher ratings to its</w:t>
+      </w:r>
+      <w:r>
+        <w:rPr>
+          <w:rFonts w:ascii="Times New Roman" w:hAnsi="Times New Roman" w:cs="Times New Roman"/>
+          <w:color w:val="auto"/>
+          <w:spacing w:val="0"/>
+          <w:sz w:val="24"/>
+          <w:szCs w:val="24"/>
+        </w:rPr>
+        <w:t xml:space="preserve"> books, while the best performing</w:t>
+      </w:r>
+      <w:r>
+        <w:rPr>
+          <w:rFonts w:ascii="Times New Roman" w:hAnsi="Times New Roman" w:cs="Times New Roman"/>
+          <w:color w:val="auto"/>
+          <w:spacing w:val="0"/>
+          <w:sz w:val="24"/>
+          <w:szCs w:val="24"/>
+        </w:rPr>
+        <w:t xml:space="preserve"> IBCF model gives a rating of 4.55 to each of its predictions. </w:t>
+      </w:r>
+      <w:r>
+        <w:rPr>
+          <w:rFonts w:ascii="Times New Roman" w:hAnsi="Times New Roman" w:cs="Times New Roman"/>
+          <w:color w:val="auto"/>
+          <w:spacing w:val="0"/>
+          <w:sz w:val="24"/>
+          <w:szCs w:val="24"/>
+        </w:rPr>
+        <w:t xml:space="preserve">This behavior of </w:t>
+      </w:r>
+      <w:r>
+        <w:rPr>
+          <w:rFonts w:ascii="Times New Roman" w:hAnsi="Times New Roman" w:cs="Times New Roman"/>
+          <w:color w:val="auto"/>
+          <w:spacing w:val="0"/>
+          <w:sz w:val="24"/>
+          <w:szCs w:val="24"/>
+        </w:rPr>
+        <w:t>predicting</w:t>
+      </w:r>
+      <w:r>
+        <w:rPr>
+          <w:rFonts w:ascii="Times New Roman" w:hAnsi="Times New Roman" w:cs="Times New Roman"/>
+          <w:color w:val="auto"/>
+          <w:spacing w:val="0"/>
+          <w:sz w:val="24"/>
+          <w:szCs w:val="24"/>
+        </w:rPr>
+        <w:t xml:space="preserve"> different </w:t>
+      </w:r>
+      <w:r>
+        <w:rPr>
+          <w:rFonts w:ascii="Times New Roman" w:hAnsi="Times New Roman" w:cs="Times New Roman"/>
+          <w:color w:val="auto"/>
+          <w:spacing w:val="0"/>
+          <w:sz w:val="24"/>
+          <w:szCs w:val="24"/>
+        </w:rPr>
+        <w:t>sets of recommended books</w:t>
+      </w:r>
+      <w:r>
+        <w:rPr>
+          <w:rFonts w:ascii="Times New Roman" w:hAnsi="Times New Roman" w:cs="Times New Roman"/>
+          <w:color w:val="auto"/>
+          <w:spacing w:val="0"/>
+          <w:sz w:val="24"/>
+          <w:szCs w:val="24"/>
+        </w:rPr>
+        <w:t xml:space="preserve"> can be expected to some extent, given that the way in which these </w:t>
+      </w:r>
+      <w:r>
+        <w:rPr>
+          <w:rFonts w:ascii="Times New Roman" w:hAnsi="Times New Roman" w:cs="Times New Roman"/>
+          <w:color w:val="auto"/>
+          <w:spacing w:val="0"/>
+          <w:sz w:val="24"/>
+          <w:szCs w:val="24"/>
+        </w:rPr>
+        <w:t xml:space="preserve">differing </w:t>
+      </w:r>
+      <w:r>
+        <w:rPr>
+          <w:rFonts w:ascii="Times New Roman" w:hAnsi="Times New Roman" w:cs="Times New Roman"/>
+          <w:color w:val="auto"/>
+          <w:spacing w:val="0"/>
+          <w:sz w:val="24"/>
+          <w:szCs w:val="24"/>
+        </w:rPr>
+        <w:t>models</w:t>
+      </w:r>
+      <w:r>
+        <w:rPr>
+          <w:rFonts w:ascii="Times New Roman" w:hAnsi="Times New Roman" w:cs="Times New Roman"/>
+          <w:color w:val="auto"/>
+          <w:spacing w:val="0"/>
+          <w:sz w:val="24"/>
+          <w:szCs w:val="24"/>
         </w:rPr>
         <w:t xml:space="preserve"> </w:t>
       </w:r>
       <w:r>
         <w:rPr>
           <w:rFonts w:ascii="Times New Roman" w:hAnsi="Times New Roman" w:cs="Times New Roman"/>
-        </w:rPr>
-        <w:t>| Rating 4.55</w:t>
-      </w:r>
-    </w:p>
-    <w:p>
-      <w:pPr>
-        <w:pStyle w:val="Subtitle"/>
-        <w:spacing w:after="0" w:line="240" w:lineRule="auto"/>
-        <w:ind w:firstLine="720"/>
-        <w:rPr>
-          <w:rFonts w:ascii="Times New Roman" w:hAnsi="Times New Roman" w:cs="Times New Roman"/>
-          <w:color w:val="auto"/>
-          <w:spacing w:val="0"/>
-          <w:sz w:val="24"/>
-          <w:szCs w:val="24"/>
-        </w:rPr>
-      </w:pPr>
-      <w:r>
-        <w:rPr>
-          <w:rFonts w:ascii="Times New Roman" w:hAnsi="Times New Roman" w:cs="Times New Roman"/>
-          <w:color w:val="auto"/>
-          <w:spacing w:val="0"/>
-          <w:sz w:val="24"/>
-          <w:szCs w:val="24"/>
-        </w:rPr>
-        <w:t>As we can see, there is no overlap between our models’ predictions. The UBCF model tends to give higher ratings to its</w:t>
-      </w:r>
-      <w:r>
-        <w:rPr>
-          <w:rFonts w:ascii="Times New Roman" w:hAnsi="Times New Roman" w:cs="Times New Roman"/>
-          <w:color w:val="auto"/>
-          <w:spacing w:val="0"/>
-          <w:sz w:val="24"/>
-          <w:szCs w:val="24"/>
-        </w:rPr>
-        <w:t xml:space="preserve"> books, while the best performing</w:t>
-      </w:r>
-      <w:r>
-        <w:rPr>
-          <w:rFonts w:ascii="Times New Roman" w:hAnsi="Times New Roman" w:cs="Times New Roman"/>
-          <w:color w:val="auto"/>
-          <w:spacing w:val="0"/>
-          <w:sz w:val="24"/>
-          <w:szCs w:val="24"/>
-        </w:rPr>
-        <w:t xml:space="preserve"> IBCF model gives a rating of 4.55 to each of its predictions. </w:t>
-      </w:r>
-      <w:r>
-        <w:rPr>
-          <w:rFonts w:ascii="Times New Roman" w:hAnsi="Times New Roman" w:cs="Times New Roman"/>
-          <w:color w:val="auto"/>
-          <w:spacing w:val="0"/>
-          <w:sz w:val="24"/>
-          <w:szCs w:val="24"/>
-        </w:rPr>
-        <w:t xml:space="preserve">This behavior of </w:t>
-      </w:r>
-      <w:r>
-        <w:rPr>
-          <w:rFonts w:ascii="Times New Roman" w:hAnsi="Times New Roman" w:cs="Times New Roman"/>
-          <w:color w:val="auto"/>
-          <w:spacing w:val="0"/>
-          <w:sz w:val="24"/>
-          <w:szCs w:val="24"/>
-        </w:rPr>
-        <w:t>predicting</w:t>
-      </w:r>
-      <w:r>
-        <w:rPr>
-          <w:rFonts w:ascii="Times New Roman" w:hAnsi="Times New Roman" w:cs="Times New Roman"/>
-          <w:color w:val="auto"/>
-          <w:spacing w:val="0"/>
-          <w:sz w:val="24"/>
-          <w:szCs w:val="24"/>
-        </w:rPr>
-        <w:t xml:space="preserve"> different </w:t>
-      </w:r>
-      <w:r>
-        <w:rPr>
-          <w:rFonts w:ascii="Times New Roman" w:hAnsi="Times New Roman" w:cs="Times New Roman"/>
-          <w:color w:val="auto"/>
-          <w:spacing w:val="0"/>
-          <w:sz w:val="24"/>
-          <w:szCs w:val="24"/>
-        </w:rPr>
-        <w:t>sets of recommended books</w:t>
-      </w:r>
-      <w:r>
-        <w:rPr>
-          <w:rFonts w:ascii="Times New Roman" w:hAnsi="Times New Roman" w:cs="Times New Roman"/>
-          <w:color w:val="auto"/>
-          <w:spacing w:val="0"/>
-          <w:sz w:val="24"/>
-          <w:szCs w:val="24"/>
-        </w:rPr>
-        <w:t xml:space="preserve"> can be expected to some extent, given that the way in which these </w:t>
-      </w:r>
-      <w:r>
-        <w:rPr>
-          <w:rFonts w:ascii="Times New Roman" w:hAnsi="Times New Roman" w:cs="Times New Roman"/>
-          <w:color w:val="auto"/>
-          <w:spacing w:val="0"/>
-          <w:sz w:val="24"/>
-          <w:szCs w:val="24"/>
-        </w:rPr>
-        <w:t xml:space="preserve">differing </w:t>
-      </w:r>
-      <w:r>
-        <w:rPr>
-          <w:rFonts w:ascii="Times New Roman" w:hAnsi="Times New Roman" w:cs="Times New Roman"/>
-          <w:color w:val="auto"/>
-          <w:spacing w:val="0"/>
-          <w:sz w:val="24"/>
-          <w:szCs w:val="24"/>
-        </w:rPr>
-        <w:t>models</w:t>
-      </w:r>
-      <w:r>
-        <w:rPr>
-          <w:rFonts w:ascii="Times New Roman" w:hAnsi="Times New Roman" w:cs="Times New Roman"/>
-          <w:color w:val="auto"/>
-          <w:spacing w:val="0"/>
-          <w:sz w:val="24"/>
-          <w:szCs w:val="24"/>
-        </w:rPr>
-        <w:t xml:space="preserve"> </w:t>
-      </w:r>
-      <w:r>
-        <w:rPr>
-          <w:rFonts w:ascii="Times New Roman" w:hAnsi="Times New Roman" w:cs="Times New Roman"/>
-          <w:color w:val="auto"/>
-          <w:spacing w:val="0"/>
-          <w:sz w:val="24"/>
-          <w:szCs w:val="24"/>
-        </w:rPr>
-        <w:t xml:space="preserve">form their </w:t>
-      </w:r>
-      <w:r>
-        <w:rPr>
-          <w:rFonts w:ascii="Times New Roman" w:hAnsi="Times New Roman" w:cs="Times New Roman"/>
-          <w:color w:val="auto"/>
-          <w:spacing w:val="0"/>
-          <w:sz w:val="24"/>
-          <w:szCs w:val="24"/>
-        </w:rPr>
-        <w:t xml:space="preserve">recommendations via </w:t>
+          <w:color w:val="auto"/>
+          <w:spacing w:val="0"/>
+          <w:sz w:val="24"/>
+          <w:szCs w:val="24"/>
+        </w:rPr>
+        <w:t xml:space="preserve">form their recommendations via </w:t>
       </w:r>
       <w:r>
         <w:rPr>
@@ -5567,7 +5467,7 @@
     </w:p>
     <w:p>
       <w:pPr>
-        <w:spacing w:after="0"/>
+        <w:spacing w:after="0" w:line="240" w:lineRule="auto"/>
         <w:rPr>
           <w:rFonts w:ascii="Times New Roman" w:hAnsi="Times New Roman" w:cs="Times New Roman"/>
         </w:rPr>
@@ -5631,14 +5531,7 @@
         <w:rPr>
           <w:rFonts w:ascii="Times New Roman" w:hAnsi="Times New Roman" w:cs="Times New Roman"/>
         </w:rPr>
-        <w:t xml:space="preserve">We revised our matrix into an appropriate format where NA values were changed to 0’s and any </w:t>
-      </w:r>
-      <w:r>
-        <w:rPr>
-          <w:rFonts w:ascii="Times New Roman" w:hAnsi="Times New Roman" w:cs="Times New Roman"/>
-        </w:rPr>
-        <w:lastRenderedPageBreak/>
-        <w:t xml:space="preserve">ratings were changed to 1’s. This changes the inherent interpretation of the matrix: whether or not a user has read a particular book. </w:t>
+        <w:t xml:space="preserve">We revised our matrix into an appropriate format where NA values were changed to 0’s and any ratings were changed to 1’s. This changes the inherent interpretation of the matrix: whether or not a user has read a particular book. </w:t>
       </w:r>
       <w:r>
         <w:rPr>
@@ -5823,7 +5716,7 @@
     </w:p>
     <w:p>
       <w:pPr>
-        <w:spacing w:after="0"/>
+        <w:spacing w:after="0" w:line="240" w:lineRule="auto"/>
         <w:jc w:val="center"/>
         <w:rPr>
           <w:rFonts w:ascii="Times New Roman" w:hAnsi="Times New Roman" w:cs="Times New Roman"/>
@@ -5837,88 +5730,88 @@
           <w:b/>
           <w:bCs/>
         </w:rPr>
-        <w:t>Association Rule #1 with Lift Value: 17.275</w:t>
-      </w:r>
-      <w:r>
+        <w:t>Association Rule #1 with Lift Value: 17.27536</w:t>
+      </w:r>
+    </w:p>
+    <w:p>
+      <w:pPr>
+        <w:spacing w:after="0" w:line="240" w:lineRule="auto"/>
+        <w:jc w:val="center"/>
+        <w:rPr>
+          <w:rFonts w:ascii="Times New Roman" w:hAnsi="Times New Roman" w:cs="Times New Roman"/>
+        </w:rPr>
+      </w:pPr>
+      <w:r>
+        <w:rPr>
+          <w:rFonts w:ascii="Times New Roman" w:hAnsi="Times New Roman" w:cs="Times New Roman"/>
+        </w:rPr>
+        <w:t>Set A: {</w:t>
+      </w:r>
+      <w:r>
+        <w:rPr>
+          <w:rFonts w:ascii="Times New Roman" w:hAnsi="Times New Roman" w:cs="Times New Roman"/>
+        </w:rPr>
+        <w:t>A Crown of Swords (Wheel of Time, #7), Winter's Heart (Wheel of Time, #9</w:t>
+      </w:r>
+      <w:r>
+        <w:rPr>
+          <w:rFonts w:ascii="Times New Roman" w:hAnsi="Times New Roman" w:cs="Times New Roman"/>
+        </w:rPr>
+        <w:t>)} =</w:t>
+      </w:r>
+      <w:r>
+        <w:rPr>
+          <w:rFonts w:ascii="Times New Roman" w:hAnsi="Times New Roman" w:cs="Times New Roman"/>
+        </w:rPr>
+        <w:t>&gt;</w:t>
+      </w:r>
+    </w:p>
+    <w:p>
+      <w:pPr>
+        <w:spacing w:after="0" w:line="240" w:lineRule="auto"/>
+        <w:jc w:val="center"/>
+        <w:rPr>
+          <w:rFonts w:ascii="Times New Roman" w:hAnsi="Times New Roman" w:cs="Times New Roman"/>
+        </w:rPr>
+      </w:pPr>
+      <w:r>
+        <w:rPr>
+          <w:rFonts w:ascii="Times New Roman" w:hAnsi="Times New Roman" w:cs="Times New Roman"/>
+        </w:rPr>
+        <w:t xml:space="preserve">Set B: </w:t>
+      </w:r>
+      <w:r>
+        <w:rPr>
+          <w:rFonts w:ascii="Times New Roman" w:hAnsi="Times New Roman" w:cs="Times New Roman"/>
+        </w:rPr>
+        <w:t>{The Path of Daggers (Wheel of Time, #8)}</w:t>
+      </w:r>
+    </w:p>
+    <w:p>
+      <w:pPr>
+        <w:spacing w:after="0" w:line="240" w:lineRule="auto"/>
+        <w:jc w:val="center"/>
         <w:rPr>
           <w:rFonts w:ascii="Times New Roman" w:hAnsi="Times New Roman" w:cs="Times New Roman"/>
           <w:b/>
           <w:bCs/>
         </w:rPr>
-        <w:t>36</w:t>
-      </w:r>
-    </w:p>
-    <w:p>
-      <w:pPr>
-        <w:spacing w:after="0"/>
-        <w:jc w:val="center"/>
-        <w:rPr>
-          <w:rFonts w:ascii="Times New Roman" w:hAnsi="Times New Roman" w:cs="Times New Roman"/>
-        </w:rPr>
-      </w:pPr>
-      <w:r>
-        <w:rPr>
-          <w:rFonts w:ascii="Times New Roman" w:hAnsi="Times New Roman" w:cs="Times New Roman"/>
-        </w:rPr>
-        <w:t>Set A: {</w:t>
-      </w:r>
-      <w:r>
-        <w:rPr>
-          <w:rFonts w:ascii="Times New Roman" w:hAnsi="Times New Roman" w:cs="Times New Roman"/>
-        </w:rPr>
-        <w:t>A Crown of Swords (Wheel of Time, #7), Winter's Heart (Wheel of Time, #9</w:t>
-      </w:r>
-      <w:r>
-        <w:rPr>
-          <w:rFonts w:ascii="Times New Roman" w:hAnsi="Times New Roman" w:cs="Times New Roman"/>
-        </w:rPr>
-        <w:t>)} =</w:t>
-      </w:r>
-      <w:r>
-        <w:rPr>
-          <w:rFonts w:ascii="Times New Roman" w:hAnsi="Times New Roman" w:cs="Times New Roman"/>
-        </w:rPr>
-        <w:t>&gt;</w:t>
-      </w:r>
-    </w:p>
-    <w:p>
-      <w:pPr>
-        <w:spacing w:after="0"/>
-        <w:jc w:val="center"/>
-        <w:rPr>
-          <w:rFonts w:ascii="Times New Roman" w:hAnsi="Times New Roman" w:cs="Times New Roman"/>
-        </w:rPr>
-      </w:pPr>
-      <w:r>
-        <w:rPr>
-          <w:rFonts w:ascii="Times New Roman" w:hAnsi="Times New Roman" w:cs="Times New Roman"/>
-        </w:rPr>
-        <w:t xml:space="preserve">Set B: </w:t>
-      </w:r>
-      <w:r>
-        <w:rPr>
-          <w:rFonts w:ascii="Times New Roman" w:hAnsi="Times New Roman" w:cs="Times New Roman"/>
-        </w:rPr>
-        <w:t>{The Path of Daggers (Wheel of Time, #8)}</w:t>
-      </w:r>
-    </w:p>
-    <w:p>
-      <w:pPr>
-        <w:spacing w:after="0"/>
-        <w:jc w:val="center"/>
+      </w:pPr>
+      <w:r>
         <w:rPr>
           <w:rFonts w:ascii="Times New Roman" w:hAnsi="Times New Roman" w:cs="Times New Roman"/>
           <w:b/>
           <w:bCs/>
         </w:rPr>
-      </w:pPr>
+        <w:t>Association Rule #</w:t>
+      </w:r>
       <w:r>
         <w:rPr>
           <w:rFonts w:ascii="Times New Roman" w:hAnsi="Times New Roman" w:cs="Times New Roman"/>
           <w:b/>
           <w:bCs/>
         </w:rPr>
-        <w:t>Association Rule #</w:t>
+        <w:t>2</w:t>
       </w:r>
       <w:r>
         <w:rPr>
@@ -5926,108 +5819,94 @@
           <w:b/>
           <w:bCs/>
         </w:rPr>
-        <w:t>2</w:t>
-      </w:r>
-      <w:r>
+        <w:t xml:space="preserve"> with Lift Value: 17.27536</w:t>
+      </w:r>
+    </w:p>
+    <w:p>
+      <w:pPr>
+        <w:spacing w:after="0" w:line="240" w:lineRule="auto"/>
+        <w:jc w:val="center"/>
+        <w:rPr>
+          <w:rFonts w:ascii="Times New Roman" w:hAnsi="Times New Roman" w:cs="Times New Roman"/>
+        </w:rPr>
+      </w:pPr>
+      <w:r>
+        <w:rPr>
+          <w:rFonts w:ascii="Times New Roman" w:hAnsi="Times New Roman" w:cs="Times New Roman"/>
+        </w:rPr>
+        <w:t xml:space="preserve">Set A: </w:t>
+      </w:r>
+      <w:r>
+        <w:rPr>
+          <w:rFonts w:ascii="Times New Roman" w:hAnsi="Times New Roman" w:cs="Times New Roman"/>
+        </w:rPr>
+        <w:t>{Lord of Chaos (Wheel of Time, #6), Winter's Heart (Wheel of Time, #9)}</w:t>
+      </w:r>
+      <w:r>
+        <w:rPr>
+          <w:rFonts w:ascii="Times New Roman" w:hAnsi="Times New Roman" w:cs="Times New Roman"/>
+        </w:rPr>
+        <w:t xml:space="preserve"> =&gt;</w:t>
+      </w:r>
+    </w:p>
+    <w:p>
+      <w:pPr>
+        <w:spacing w:after="0" w:line="240" w:lineRule="auto"/>
+        <w:jc w:val="center"/>
+        <w:rPr>
+          <w:rFonts w:ascii="Times New Roman" w:hAnsi="Times New Roman" w:cs="Times New Roman"/>
+        </w:rPr>
+      </w:pPr>
+      <w:r>
+        <w:rPr>
+          <w:rFonts w:ascii="Times New Roman" w:hAnsi="Times New Roman" w:cs="Times New Roman"/>
+        </w:rPr>
+        <w:t xml:space="preserve">Set B: </w:t>
+      </w:r>
+      <w:r>
+        <w:rPr>
+          <w:rFonts w:ascii="Times New Roman" w:hAnsi="Times New Roman" w:cs="Times New Roman"/>
+        </w:rPr>
+        <w:t>{The Path of Daggers (Wheel of Time, #8)}</w:t>
+      </w:r>
+    </w:p>
+    <w:p>
+      <w:pPr>
+        <w:spacing w:after="0" w:line="240" w:lineRule="auto"/>
+        <w:jc w:val="center"/>
         <w:rPr>
           <w:rFonts w:ascii="Times New Roman" w:hAnsi="Times New Roman" w:cs="Times New Roman"/>
           <w:b/>
           <w:bCs/>
         </w:rPr>
-        <w:t xml:space="preserve"> with Lift Value: 17.275</w:t>
-      </w:r>
+      </w:pPr>
       <w:r>
         <w:rPr>
           <w:rFonts w:ascii="Times New Roman" w:hAnsi="Times New Roman" w:cs="Times New Roman"/>
           <w:b/>
           <w:bCs/>
         </w:rPr>
-        <w:t>36</w:t>
-      </w:r>
-    </w:p>
-    <w:p>
-      <w:pPr>
-        <w:spacing w:after="0"/>
-        <w:jc w:val="center"/>
-        <w:rPr>
-          <w:rFonts w:ascii="Times New Roman" w:hAnsi="Times New Roman" w:cs="Times New Roman"/>
-        </w:rPr>
-      </w:pPr>
-      <w:r>
-        <w:rPr>
-          <w:rFonts w:ascii="Times New Roman" w:hAnsi="Times New Roman" w:cs="Times New Roman"/>
-        </w:rPr>
-        <w:t xml:space="preserve">Set A: </w:t>
-      </w:r>
-      <w:r>
-        <w:rPr>
-          <w:rFonts w:ascii="Times New Roman" w:hAnsi="Times New Roman" w:cs="Times New Roman"/>
-        </w:rPr>
-        <w:t>{Lord of Chaos (Wheel of Time, #6)</w:t>
-      </w:r>
-      <w:r>
-        <w:rPr>
-          <w:rFonts w:ascii="Times New Roman" w:hAnsi="Times New Roman" w:cs="Times New Roman"/>
-        </w:rPr>
-        <w:t xml:space="preserve">, </w:t>
-      </w:r>
-      <w:r>
-        <w:rPr>
-          <w:rFonts w:ascii="Times New Roman" w:hAnsi="Times New Roman" w:cs="Times New Roman"/>
-        </w:rPr>
-        <w:t>Winter's Heart (Wheel of Time, #9)</w:t>
-      </w:r>
-      <w:r>
-        <w:rPr>
-          <w:rFonts w:ascii="Times New Roman" w:hAnsi="Times New Roman" w:cs="Times New Roman"/>
-        </w:rPr>
-        <w:t>}</w:t>
-      </w:r>
-      <w:r>
-        <w:rPr>
-          <w:rFonts w:ascii="Times New Roman" w:hAnsi="Times New Roman" w:cs="Times New Roman"/>
-        </w:rPr>
-        <w:t xml:space="preserve"> =&gt;</w:t>
-      </w:r>
-    </w:p>
-    <w:p>
-      <w:pPr>
-        <w:spacing w:after="0"/>
-        <w:jc w:val="center"/>
-        <w:rPr>
-          <w:rFonts w:ascii="Times New Roman" w:hAnsi="Times New Roman" w:cs="Times New Roman"/>
-        </w:rPr>
-      </w:pPr>
-      <w:r>
-        <w:rPr>
-          <w:rFonts w:ascii="Times New Roman" w:hAnsi="Times New Roman" w:cs="Times New Roman"/>
-        </w:rPr>
-        <w:t xml:space="preserve">Set B: </w:t>
-      </w:r>
-      <w:r>
-        <w:rPr>
-          <w:rFonts w:ascii="Times New Roman" w:hAnsi="Times New Roman" w:cs="Times New Roman"/>
-        </w:rPr>
-        <w:t>{The Path of Daggers (Wheel of Time, #8)}</w:t>
-      </w:r>
-    </w:p>
-    <w:p>
-      <w:pPr>
-        <w:spacing w:after="0"/>
-        <w:jc w:val="center"/>
+        <w:lastRenderedPageBreak/>
+        <w:t>Association Rule #</w:t>
+      </w:r>
+      <w:r>
         <w:rPr>
           <w:rFonts w:ascii="Times New Roman" w:hAnsi="Times New Roman" w:cs="Times New Roman"/>
           <w:b/>
           <w:bCs/>
         </w:rPr>
-      </w:pPr>
+        <w:t>3</w:t>
+      </w:r>
       <w:r>
         <w:rPr>
           <w:rFonts w:ascii="Times New Roman" w:hAnsi="Times New Roman" w:cs="Times New Roman"/>
           <w:b/>
           <w:bCs/>
         </w:rPr>
-        <w:t>Association Rule #</w:t>
+        <w:t xml:space="preserve"> with Lift Value: 17.</w:t>
+      </w:r>
+      <w:r>
+        <w:t xml:space="preserve"> </w:t>
       </w:r>
       <w:r>
         <w:rPr>
@@ -6035,47 +5914,199 @@
           <w:b/>
           <w:bCs/>
         </w:rPr>
-        <w:t>3</w:t>
-      </w:r>
-      <w:r>
+        <w:t>02857</w:t>
+      </w:r>
+    </w:p>
+    <w:p>
+      <w:pPr>
+        <w:spacing w:after="0" w:line="240" w:lineRule="auto"/>
+        <w:jc w:val="center"/>
+        <w:rPr>
+          <w:rFonts w:ascii="Times New Roman" w:hAnsi="Times New Roman" w:cs="Times New Roman"/>
+        </w:rPr>
+      </w:pPr>
+      <w:r>
+        <w:rPr>
+          <w:rFonts w:ascii="Times New Roman" w:hAnsi="Times New Roman" w:cs="Times New Roman"/>
+        </w:rPr>
+        <w:t xml:space="preserve">Set A: </w:t>
+      </w:r>
+      <w:r>
+        <w:rPr>
+          <w:rFonts w:ascii="Times New Roman" w:hAnsi="Times New Roman" w:cs="Times New Roman"/>
+        </w:rPr>
+        <w:t>{Living Dead in Dallas</w:t>
+      </w:r>
+      <w:r>
+        <w:rPr>
+          <w:rFonts w:ascii="Times New Roman" w:hAnsi="Times New Roman" w:cs="Times New Roman"/>
+        </w:rPr>
+        <w:t xml:space="preserve"> </w:t>
+      </w:r>
+      <w:r>
+        <w:rPr>
+          <w:rFonts w:ascii="Times New Roman" w:hAnsi="Times New Roman" w:cs="Times New Roman"/>
+        </w:rPr>
+        <w:t>(Sookie Stackhouse, #2),</w:t>
+      </w:r>
+      <w:r>
+        <w:rPr>
+          <w:rFonts w:ascii="Times New Roman" w:hAnsi="Times New Roman" w:cs="Times New Roman"/>
+        </w:rPr>
+        <w:t xml:space="preserve"> </w:t>
+      </w:r>
+      <w:r>
+        <w:rPr>
+          <w:rFonts w:ascii="Times New Roman" w:hAnsi="Times New Roman" w:cs="Times New Roman"/>
+        </w:rPr>
+        <w:t xml:space="preserve"> </w:t>
+      </w:r>
+    </w:p>
+    <w:p>
+      <w:pPr>
+        <w:spacing w:after="0" w:line="240" w:lineRule="auto"/>
+        <w:jc w:val="center"/>
+        <w:rPr>
+          <w:rFonts w:ascii="Times New Roman" w:hAnsi="Times New Roman" w:cs="Times New Roman"/>
+        </w:rPr>
+      </w:pPr>
+      <w:r>
+        <w:rPr>
+          <w:rFonts w:ascii="Times New Roman" w:hAnsi="Times New Roman" w:cs="Times New Roman"/>
+        </w:rPr>
+        <w:t>From Dead to Worse (Sookie Stackhouse, #8)} =&gt;</w:t>
+      </w:r>
+      <w:r>
+        <w:rPr>
+          <w:rFonts w:ascii="Times New Roman" w:hAnsi="Times New Roman" w:cs="Times New Roman"/>
+        </w:rPr>
+        <w:t xml:space="preserve"> </w:t>
+      </w:r>
+    </w:p>
+    <w:p>
+      <w:pPr>
+        <w:spacing w:after="0" w:line="240" w:lineRule="auto"/>
+        <w:jc w:val="center"/>
+        <w:rPr>
+          <w:rFonts w:ascii="Times New Roman" w:hAnsi="Times New Roman" w:cs="Times New Roman"/>
+        </w:rPr>
+      </w:pPr>
+      <w:r>
+        <w:rPr>
+          <w:rFonts w:ascii="Times New Roman" w:hAnsi="Times New Roman" w:cs="Times New Roman"/>
+        </w:rPr>
+        <w:t>Set B: {Dead as a Doornail (Sookie Stackhouse, #5)}</w:t>
+      </w:r>
+    </w:p>
+    <w:p>
+      <w:pPr>
+        <w:spacing w:after="0" w:line="240" w:lineRule="auto"/>
         <w:rPr>
           <w:rFonts w:ascii="Times New Roman" w:hAnsi="Times New Roman" w:cs="Times New Roman"/>
           <w:b/>
           <w:bCs/>
         </w:rPr>
-        <w:t xml:space="preserve"> with Lift Value: 17.</w:t>
-      </w:r>
-      <w:r>
-        <w:t xml:space="preserve"> </w:t>
-      </w:r>
+      </w:pPr>
       <w:r>
         <w:rPr>
           <w:rFonts w:ascii="Times New Roman" w:hAnsi="Times New Roman" w:cs="Times New Roman"/>
           <w:b/>
           <w:bCs/>
         </w:rPr>
-        <w:t>02857</w:t>
-      </w:r>
-    </w:p>
-    <w:p>
-      <w:pPr>
-        <w:spacing w:after="0"/>
-        <w:jc w:val="center"/>
-        <w:rPr>
-          <w:rFonts w:ascii="Times New Roman" w:hAnsi="Times New Roman" w:cs="Times New Roman"/>
-        </w:rPr>
-      </w:pPr>
-      <w:r>
-        <w:rPr>
-          <w:rFonts w:ascii="Times New Roman" w:hAnsi="Times New Roman" w:cs="Times New Roman"/>
-        </w:rPr>
-        <w:t xml:space="preserve">Set A: </w:t>
-      </w:r>
-      <w:r>
-        <w:rPr>
-          <w:rFonts w:ascii="Times New Roman" w:hAnsi="Times New Roman" w:cs="Times New Roman"/>
-        </w:rPr>
-        <w:t>{Living Dead in Dallas</w:t>
+        <w:t>Discussion on Recommender Systems</w:t>
+      </w:r>
+    </w:p>
+    <w:p>
+      <w:pPr>
+        <w:spacing w:after="0" w:line="240" w:lineRule="auto"/>
+        <w:rPr>
+          <w:rFonts w:ascii="Times New Roman" w:hAnsi="Times New Roman" w:cs="Times New Roman"/>
+        </w:rPr>
+      </w:pPr>
+      <w:r>
+        <w:rPr>
+          <w:rFonts w:ascii="Times New Roman" w:hAnsi="Times New Roman" w:cs="Times New Roman"/>
+        </w:rPr>
+        <w:tab/>
+        <w:t xml:space="preserve">At a high level, UBCF and IBCF models differ from association analysis, in that they </w:t>
+      </w:r>
+      <w:r>
+        <w:rPr>
+          <w:rFonts w:ascii="Times New Roman" w:hAnsi="Times New Roman" w:cs="Times New Roman"/>
+        </w:rPr>
+        <w:t xml:space="preserve">identify </w:t>
+      </w:r>
+      <w:r>
+        <w:rPr>
+          <w:rFonts w:ascii="Times New Roman" w:hAnsi="Times New Roman" w:cs="Times New Roman"/>
+        </w:rPr>
+        <w:t xml:space="preserve">similar </w:t>
+      </w:r>
+      <w:r>
+        <w:rPr>
+          <w:rFonts w:ascii="Times New Roman" w:hAnsi="Times New Roman" w:cs="Times New Roman"/>
+        </w:rPr>
+        <w:t xml:space="preserve">users or </w:t>
+      </w:r>
+      <w:r>
+        <w:rPr>
+          <w:rFonts w:ascii="Times New Roman" w:hAnsi="Times New Roman" w:cs="Times New Roman"/>
+        </w:rPr>
+        <w:t xml:space="preserve">items based on </w:t>
+      </w:r>
+      <w:r>
+        <w:rPr>
+          <w:rFonts w:ascii="Times New Roman" w:hAnsi="Times New Roman" w:cs="Times New Roman"/>
+        </w:rPr>
+        <w:t xml:space="preserve">metrics such as cosine similarity or pearson correlation in order to </w:t>
+      </w:r>
+      <w:r>
+        <w:rPr>
+          <w:rFonts w:ascii="Times New Roman" w:hAnsi="Times New Roman" w:cs="Times New Roman"/>
+        </w:rPr>
+        <w:t xml:space="preserve">make </w:t>
+      </w:r>
+      <w:r>
+        <w:rPr>
+          <w:rFonts w:ascii="Times New Roman" w:hAnsi="Times New Roman" w:cs="Times New Roman"/>
+        </w:rPr>
+        <w:t>personalized recommendations</w:t>
+      </w:r>
+      <w:r>
+        <w:rPr>
+          <w:rFonts w:ascii="Times New Roman" w:hAnsi="Times New Roman" w:cs="Times New Roman"/>
+        </w:rPr>
+        <w:t>.</w:t>
+      </w:r>
+      <w:r>
+        <w:rPr>
+          <w:rFonts w:ascii="Times New Roman" w:hAnsi="Times New Roman" w:cs="Times New Roman"/>
+        </w:rPr>
+        <w:t xml:space="preserve"> UBCF and IBCF differ from one another in that </w:t>
+      </w:r>
+      <w:r>
+        <w:rPr>
+          <w:rFonts w:ascii="Times New Roman" w:hAnsi="Times New Roman" w:cs="Times New Roman"/>
+        </w:rPr>
+        <w:t xml:space="preserve">the former calculates and makes predictions based on similarity between user-to-user and the later </w:t>
+      </w:r>
+      <w:r>
+        <w:rPr>
+          <w:rFonts w:ascii="Times New Roman" w:hAnsi="Times New Roman" w:cs="Times New Roman"/>
+        </w:rPr>
+        <w:t xml:space="preserve">does the same but for item-to-item. </w:t>
+      </w:r>
+      <w:r>
+        <w:rPr>
+          <w:rFonts w:ascii="Times New Roman" w:hAnsi="Times New Roman" w:cs="Times New Roman"/>
+        </w:rPr>
+        <w:t xml:space="preserve"> Association Analysis </w:t>
+      </w:r>
+      <w:r>
+        <w:rPr>
+          <w:rFonts w:ascii="Times New Roman" w:hAnsi="Times New Roman" w:cs="Times New Roman"/>
+        </w:rPr>
+        <w:t>merely identifies</w:t>
       </w:r>
       <w:r>
         <w:rPr>
@@ -6087,7 +6118,13 @@
         <w:rPr>
           <w:rFonts w:ascii="Times New Roman" w:hAnsi="Times New Roman" w:cs="Times New Roman"/>
         </w:rPr>
-        <w:t>(Sookie Stackhouse, #2),</w:t>
+        <w:t xml:space="preserve">frequent </w:t>
+      </w:r>
+      <w:r>
+        <w:rPr>
+          <w:rFonts w:ascii="Times New Roman" w:hAnsi="Times New Roman" w:cs="Times New Roman"/>
+        </w:rPr>
+        <w:t>item sets</w:t>
       </w:r>
       <w:r>
         <w:rPr>
@@ -6095,277 +6132,94 @@
         </w:rPr>
         <w:t xml:space="preserve"> </w:t>
       </w:r>
-    </w:p>
-    <w:p>
-      <w:pPr>
-        <w:spacing w:after="0"/>
-        <w:jc w:val="center"/>
-        <w:rPr>
-          <w:rFonts w:ascii="Times New Roman" w:hAnsi="Times New Roman" w:cs="Times New Roman"/>
-        </w:rPr>
-      </w:pPr>
-      <w:r>
-        <w:rPr>
-          <w:rFonts w:ascii="Times New Roman" w:hAnsi="Times New Roman" w:cs="Times New Roman"/>
-        </w:rPr>
-        <w:t>From Dead to Worse</w:t>
-      </w:r>
-      <w:r>
-        <w:rPr>
-          <w:rFonts w:ascii="Times New Roman" w:hAnsi="Times New Roman" w:cs="Times New Roman"/>
-        </w:rPr>
-        <w:t xml:space="preserve"> </w:t>
-      </w:r>
-      <w:r>
-        <w:rPr>
-          <w:rFonts w:ascii="Times New Roman" w:hAnsi="Times New Roman" w:cs="Times New Roman"/>
-        </w:rPr>
-        <w:t>(Sookie Stackhouse, #8)}</w:t>
-      </w:r>
-      <w:r>
-        <w:rPr>
-          <w:rFonts w:ascii="Times New Roman" w:hAnsi="Times New Roman" w:cs="Times New Roman"/>
-        </w:rPr>
-        <w:t xml:space="preserve"> </w:t>
-      </w:r>
-      <w:r>
-        <w:rPr>
-          <w:rFonts w:ascii="Times New Roman" w:hAnsi="Times New Roman" w:cs="Times New Roman"/>
-        </w:rPr>
-        <w:t>=&gt;</w:t>
-      </w:r>
-      <w:r>
-        <w:rPr>
-          <w:rFonts w:ascii="Times New Roman" w:hAnsi="Times New Roman" w:cs="Times New Roman"/>
-        </w:rPr>
-        <w:t xml:space="preserve"> </w:t>
-      </w:r>
-    </w:p>
-    <w:p>
-      <w:pPr>
-        <w:spacing w:after="0"/>
-        <w:jc w:val="center"/>
-        <w:rPr>
-          <w:rFonts w:ascii="Times New Roman" w:hAnsi="Times New Roman" w:cs="Times New Roman"/>
-        </w:rPr>
-      </w:pPr>
-      <w:r>
-        <w:rPr>
-          <w:rFonts w:ascii="Times New Roman" w:hAnsi="Times New Roman" w:cs="Times New Roman"/>
-        </w:rPr>
-        <w:t xml:space="preserve">Set B: </w:t>
-      </w:r>
-      <w:r>
-        <w:rPr>
-          <w:rFonts w:ascii="Times New Roman" w:hAnsi="Times New Roman" w:cs="Times New Roman"/>
-        </w:rPr>
-        <w:t>{Dead as a Doornail (Sookie Stackhouse, #5)}</w:t>
-      </w:r>
-    </w:p>
-    <w:p>
-      <w:pPr>
-        <w:spacing w:after="0"/>
+      <w:r>
+        <w:rPr>
+          <w:rFonts w:ascii="Times New Roman" w:hAnsi="Times New Roman" w:cs="Times New Roman"/>
+        </w:rPr>
+        <w:t xml:space="preserve">of frequently occurring items </w:t>
+      </w:r>
+      <w:r>
+        <w:rPr>
+          <w:rFonts w:ascii="Times New Roman" w:hAnsi="Times New Roman" w:cs="Times New Roman"/>
+        </w:rPr>
+        <w:t xml:space="preserve">in the form of rules </w:t>
+      </w:r>
+      <w:r>
+        <w:rPr>
+          <w:rFonts w:ascii="Times New Roman" w:hAnsi="Times New Roman" w:cs="Times New Roman"/>
+        </w:rPr>
+        <w:t xml:space="preserve">based on support and confidence levels.  </w:t>
+      </w:r>
+    </w:p>
+    <w:p>
+      <w:pPr>
+        <w:spacing w:after="0" w:line="240" w:lineRule="auto"/>
+        <w:rPr>
+          <w:rFonts w:ascii="Times New Roman" w:hAnsi="Times New Roman" w:cs="Times New Roman"/>
+        </w:rPr>
+      </w:pPr>
+      <w:r>
+        <w:rPr>
+          <w:rFonts w:ascii="Times New Roman" w:hAnsi="Times New Roman" w:cs="Times New Roman"/>
+        </w:rPr>
+        <w:tab/>
+        <w:t>Business Application</w:t>
+      </w:r>
+    </w:p>
+    <w:p>
+      <w:pPr>
+        <w:spacing w:after="0" w:line="240" w:lineRule="auto"/>
+        <w:rPr>
+          <w:rFonts w:ascii="Times New Roman" w:hAnsi="Times New Roman" w:cs="Times New Roman"/>
+        </w:rPr>
+      </w:pPr>
+      <w:r>
+        <w:rPr>
+          <w:rFonts w:ascii="Times New Roman" w:hAnsi="Times New Roman" w:cs="Times New Roman"/>
+        </w:rPr>
+        <w:tab/>
+        <w:t>Challenges when implementing?</w:t>
+      </w:r>
+    </w:p>
+    <w:p>
+      <w:pPr>
+        <w:spacing w:after="0" w:line="240" w:lineRule="auto"/>
+        <w:rPr>
+          <w:rFonts w:ascii="Times New Roman" w:hAnsi="Times New Roman" w:cs="Times New Roman"/>
+        </w:rPr>
+      </w:pPr>
+      <w:r>
+        <w:rPr>
+          <w:rFonts w:ascii="Times New Roman" w:hAnsi="Times New Roman" w:cs="Times New Roman"/>
+        </w:rPr>
+        <w:tab/>
+        <w:t>Recommended Approach?</w:t>
+      </w:r>
+    </w:p>
+    <w:p>
+      <w:pPr>
+        <w:spacing w:after="0" w:line="240" w:lineRule="auto"/>
+        <w:rPr>
+          <w:rFonts w:ascii="Times New Roman" w:hAnsi="Times New Roman" w:cs="Times New Roman"/>
+        </w:rPr>
+      </w:pPr>
+      <w:r>
         <w:rPr>
           <w:rFonts w:ascii="Times New Roman" w:hAnsi="Times New Roman" w:cs="Times New Roman"/>
           <w:b/>
           <w:bCs/>
         </w:rPr>
-      </w:pPr>
-      <w:r>
+        <w:t>Conclusion</w:t>
+      </w:r>
+    </w:p>
+    <w:p>
+      <w:pPr>
+        <w:spacing w:after="0" w:line="240" w:lineRule="auto"/>
         <w:rPr>
           <w:rFonts w:ascii="Times New Roman" w:hAnsi="Times New Roman" w:cs="Times New Roman"/>
           <w:b/>
           <w:bCs/>
         </w:rPr>
-        <w:t>Discussion on Recommender Systems</w:t>
-      </w:r>
-    </w:p>
-    <w:p>
-      <w:pPr>
-        <w:spacing w:after="0"/>
-        <w:rPr>
-          <w:rFonts w:ascii="Times New Roman" w:hAnsi="Times New Roman" w:cs="Times New Roman"/>
-        </w:rPr>
-      </w:pPr>
-      <w:r>
-        <w:rPr>
-          <w:rFonts w:ascii="Times New Roman" w:hAnsi="Times New Roman" w:cs="Times New Roman"/>
-        </w:rPr>
-        <w:tab/>
-        <w:t xml:space="preserve">At a high level, UBCF and IBCF models differ from association analysis, in that they </w:t>
-      </w:r>
-      <w:r>
-        <w:rPr>
-          <w:rFonts w:ascii="Times New Roman" w:hAnsi="Times New Roman" w:cs="Times New Roman"/>
-        </w:rPr>
-        <w:t xml:space="preserve">identify </w:t>
-      </w:r>
-      <w:r>
-        <w:rPr>
-          <w:rFonts w:ascii="Times New Roman" w:hAnsi="Times New Roman" w:cs="Times New Roman"/>
-        </w:rPr>
-        <w:t xml:space="preserve">similar </w:t>
-      </w:r>
-      <w:r>
-        <w:rPr>
-          <w:rFonts w:ascii="Times New Roman" w:hAnsi="Times New Roman" w:cs="Times New Roman"/>
-        </w:rPr>
-        <w:t xml:space="preserve">users or </w:t>
-      </w:r>
-      <w:r>
-        <w:rPr>
-          <w:rFonts w:ascii="Times New Roman" w:hAnsi="Times New Roman" w:cs="Times New Roman"/>
-        </w:rPr>
-        <w:t xml:space="preserve">items based on </w:t>
-      </w:r>
-      <w:r>
-        <w:rPr>
-          <w:rFonts w:ascii="Times New Roman" w:hAnsi="Times New Roman" w:cs="Times New Roman"/>
-        </w:rPr>
-        <w:t xml:space="preserve">metrics such as cosine similarity or pearson correlation in order to </w:t>
-      </w:r>
-      <w:r>
-        <w:rPr>
-          <w:rFonts w:ascii="Times New Roman" w:hAnsi="Times New Roman" w:cs="Times New Roman"/>
-        </w:rPr>
-        <w:t xml:space="preserve">make </w:t>
-      </w:r>
-      <w:r>
-        <w:rPr>
-          <w:rFonts w:ascii="Times New Roman" w:hAnsi="Times New Roman" w:cs="Times New Roman"/>
-        </w:rPr>
-        <w:t>personalized recommendations</w:t>
-      </w:r>
-      <w:r>
-        <w:rPr>
-          <w:rFonts w:ascii="Times New Roman" w:hAnsi="Times New Roman" w:cs="Times New Roman"/>
-        </w:rPr>
-        <w:t>.</w:t>
-      </w:r>
-      <w:r>
-        <w:rPr>
-          <w:rFonts w:ascii="Times New Roman" w:hAnsi="Times New Roman" w:cs="Times New Roman"/>
-        </w:rPr>
-        <w:t xml:space="preserve"> UBCF and IBCF differ from one another in that </w:t>
-      </w:r>
-      <w:r>
-        <w:rPr>
-          <w:rFonts w:ascii="Times New Roman" w:hAnsi="Times New Roman" w:cs="Times New Roman"/>
-        </w:rPr>
-        <w:t xml:space="preserve">the former calculates and makes predictions based on similarity between user-to-user and the later </w:t>
-      </w:r>
-      <w:r>
-        <w:rPr>
-          <w:rFonts w:ascii="Times New Roman" w:hAnsi="Times New Roman" w:cs="Times New Roman"/>
-        </w:rPr>
-        <w:t xml:space="preserve">does the same but for item-to-item. </w:t>
-      </w:r>
-      <w:r>
-        <w:rPr>
-          <w:rFonts w:ascii="Times New Roman" w:hAnsi="Times New Roman" w:cs="Times New Roman"/>
-        </w:rPr>
-        <w:t xml:space="preserve"> Association Analysis </w:t>
-      </w:r>
-      <w:r>
-        <w:rPr>
-          <w:rFonts w:ascii="Times New Roman" w:hAnsi="Times New Roman" w:cs="Times New Roman"/>
-        </w:rPr>
-        <w:t>merely identifies</w:t>
-      </w:r>
-      <w:r>
-        <w:rPr>
-          <w:rFonts w:ascii="Times New Roman" w:hAnsi="Times New Roman" w:cs="Times New Roman"/>
-        </w:rPr>
-        <w:t xml:space="preserve"> </w:t>
-      </w:r>
-      <w:r>
-        <w:rPr>
-          <w:rFonts w:ascii="Times New Roman" w:hAnsi="Times New Roman" w:cs="Times New Roman"/>
-        </w:rPr>
-        <w:t xml:space="preserve">frequent </w:t>
-      </w:r>
-      <w:r>
-        <w:rPr>
-          <w:rFonts w:ascii="Times New Roman" w:hAnsi="Times New Roman" w:cs="Times New Roman"/>
-        </w:rPr>
-        <w:t>item sets</w:t>
-      </w:r>
-      <w:r>
-        <w:rPr>
-          <w:rFonts w:ascii="Times New Roman" w:hAnsi="Times New Roman" w:cs="Times New Roman"/>
-        </w:rPr>
-        <w:t xml:space="preserve"> </w:t>
-      </w:r>
-      <w:r>
-        <w:rPr>
-          <w:rFonts w:ascii="Times New Roman" w:hAnsi="Times New Roman" w:cs="Times New Roman"/>
-        </w:rPr>
-        <w:t xml:space="preserve">of frequently occurring items </w:t>
-      </w:r>
-      <w:r>
-        <w:rPr>
-          <w:rFonts w:ascii="Times New Roman" w:hAnsi="Times New Roman" w:cs="Times New Roman"/>
-        </w:rPr>
-        <w:t xml:space="preserve">in the form of rules </w:t>
-      </w:r>
-      <w:r>
-        <w:rPr>
-          <w:rFonts w:ascii="Times New Roman" w:hAnsi="Times New Roman" w:cs="Times New Roman"/>
-        </w:rPr>
-        <w:t xml:space="preserve">based on support and confidence levels.  </w:t>
-      </w:r>
-    </w:p>
-    <w:p>
-      <w:pPr>
-        <w:spacing w:after="0"/>
-        <w:rPr>
-          <w:rFonts w:ascii="Times New Roman" w:hAnsi="Times New Roman" w:cs="Times New Roman"/>
-        </w:rPr>
-      </w:pPr>
-      <w:r>
-        <w:rPr>
-          <w:rFonts w:ascii="Times New Roman" w:hAnsi="Times New Roman" w:cs="Times New Roman"/>
-        </w:rPr>
-        <w:tab/>
-        <w:t>Business Application</w:t>
-      </w:r>
-    </w:p>
-    <w:p>
-      <w:pPr>
-        <w:spacing w:after="0"/>
-        <w:rPr>
-          <w:rFonts w:ascii="Times New Roman" w:hAnsi="Times New Roman" w:cs="Times New Roman"/>
-        </w:rPr>
-      </w:pPr>
-      <w:r>
-        <w:rPr>
-          <w:rFonts w:ascii="Times New Roman" w:hAnsi="Times New Roman" w:cs="Times New Roman"/>
-        </w:rPr>
-        <w:tab/>
-        <w:t>Challenges when implementing?</w:t>
-      </w:r>
-    </w:p>
-    <w:p>
-      <w:pPr>
-        <w:spacing w:after="0"/>
-        <w:rPr>
-          <w:rFonts w:ascii="Times New Roman" w:hAnsi="Times New Roman" w:cs="Times New Roman"/>
-        </w:rPr>
-      </w:pPr>
-      <w:r>
-        <w:rPr>
-          <w:rFonts w:ascii="Times New Roman" w:hAnsi="Times New Roman" w:cs="Times New Roman"/>
-        </w:rPr>
-        <w:tab/>
-        <w:t>Recommended Approach?</w:t>
-      </w:r>
-    </w:p>
-    <w:p>
-      <w:pPr>
-        <w:spacing w:after="0" w:line="240" w:lineRule="auto"/>
-        <w:rPr>
-          <w:rFonts w:ascii="Times New Roman" w:hAnsi="Times New Roman" w:cs="Times New Roman"/>
-        </w:rPr>
       </w:pPr>
       <w:r>
         <w:rPr>
@@ -6373,30 +6227,12 @@
           <w:b/>
           <w:bCs/>
         </w:rPr>
-        <w:t>Conclusion</w:t>
-      </w:r>
-    </w:p>
-    <w:p>
-      <w:pPr>
-        <w:spacing w:after="0" w:line="259" w:lineRule="auto"/>
-        <w:rPr>
-          <w:rFonts w:ascii="Times New Roman" w:hAnsi="Times New Roman" w:cs="Times New Roman"/>
-          <w:b/>
-          <w:bCs/>
-        </w:rPr>
-      </w:pPr>
-      <w:r>
-        <w:rPr>
-          <w:rFonts w:ascii="Times New Roman" w:hAnsi="Times New Roman" w:cs="Times New Roman"/>
-          <w:b/>
-          <w:bCs/>
-        </w:rPr>
         <w:br w:type="page"/>
       </w:r>
     </w:p>
     <w:p>
       <w:pPr>
-        <w:spacing w:line="259" w:lineRule="auto"/>
+        <w:spacing w:after="0" w:line="240" w:lineRule="auto"/>
         <w:rPr>
           <w:rFonts w:ascii="Times New Roman" w:hAnsi="Times New Roman" w:cs="Times New Roman"/>
           <w:b/>
@@ -6448,7 +6284,7 @@
     </w:p>
     <w:p>
       <w:pPr>
-        <w:spacing w:line="259" w:lineRule="auto"/>
+        <w:spacing w:after="0" w:line="240" w:lineRule="auto"/>
         <w:jc w:val="center"/>
         <w:rPr>
           <w:rFonts w:ascii="Times New Roman" w:hAnsi="Times New Roman" w:cs="Times New Roman"/>
@@ -6658,7 +6494,7 @@
     </w:p>
     <w:p>
       <w:pPr>
-        <w:spacing w:line="259" w:lineRule="auto"/>
+        <w:spacing w:after="0" w:line="240" w:lineRule="auto"/>
         <w:jc w:val="center"/>
         <w:rPr>
           <w:rFonts w:ascii="Times New Roman" w:hAnsi="Times New Roman" w:cs="Times New Roman"/>
@@ -6721,6 +6557,17 @@
         <w:jc w:val="center"/>
         <w:rPr>
           <w:rFonts w:ascii="Times New Roman" w:hAnsi="Times New Roman" w:cs="Times New Roman"/>
+          <w:sz w:val="20"/>
+          <w:szCs w:val="20"/>
+        </w:rPr>
+      </w:pPr>
+    </w:p>
+    <w:p>
+      <w:pPr>
+        <w:spacing w:after="0" w:line="240" w:lineRule="auto"/>
+        <w:jc w:val="center"/>
+        <w:rPr>
+          <w:rFonts w:ascii="Times New Roman" w:hAnsi="Times New Roman" w:cs="Times New Roman"/>
           <w:b/>
           <w:bCs/>
           <w:sz w:val="20"/>
@@ -6799,7 +6646,7 @@
     </w:p>
     <w:p>
       <w:pPr>
-        <w:spacing w:line="259" w:lineRule="auto"/>
+        <w:spacing w:after="0" w:line="240" w:lineRule="auto"/>
         <w:rPr>
           <w:rFonts w:ascii="Times New Roman" w:hAnsi="Times New Roman" w:cs="Times New Roman"/>
           <w:b/>
@@ -8030,6 +7877,7 @@
   <w:style w:type="character" w:default="1" w:styleId="DefaultParagraphFont">
     <w:name w:val="Default Paragraph Font"/>
     <w:uiPriority w:val="1"/>
+    <w:semiHidden/>
     <w:unhideWhenUsed/>
   </w:style>
   <w:style w:type="table" w:default="1" w:styleId="TableNormal">

</xml_diff>

<commit_message>
Written Report Finished - I Still Hate Ben
</commit_message>
<xml_diff>
--- a/Project 3 - Written Report.docx
+++ b/Project 3 - Written Report.docx
@@ -432,6 +432,12 @@
           <w:rFonts w:ascii="Times New Roman" w:hAnsi="Times New Roman" w:cs="Times New Roman"/>
         </w:rPr>
         <w:t>nalysis</w:t>
+      </w:r>
+      <w:r>
+        <w:rPr>
+          <w:rFonts w:ascii="Times New Roman" w:hAnsi="Times New Roman" w:cs="Times New Roman"/>
+        </w:rPr>
+        <w:t xml:space="preserve"> models</w:t>
       </w:r>
       <w:r>
         <w:rPr>
@@ -699,7 +705,19 @@
         <w:rPr>
           <w:rFonts w:ascii="Times New Roman" w:hAnsi="Times New Roman" w:cs="Times New Roman"/>
         </w:rPr>
-        <w:t>on users, reviews and books</w:t>
+        <w:t>on users, reviews</w:t>
+      </w:r>
+      <w:r>
+        <w:rPr>
+          <w:rFonts w:ascii="Times New Roman" w:hAnsi="Times New Roman" w:cs="Times New Roman"/>
+        </w:rPr>
+        <w:t>,</w:t>
+      </w:r>
+      <w:r>
+        <w:rPr>
+          <w:rFonts w:ascii="Times New Roman" w:hAnsi="Times New Roman" w:cs="Times New Roman"/>
+        </w:rPr>
+        <w:t xml:space="preserve"> and books</w:t>
       </w:r>
     </w:p>
     <w:p>
@@ -1031,7 +1049,19 @@
         <w:rPr>
           <w:rFonts w:ascii="Times New Roman" w:hAnsi="Times New Roman" w:cs="Times New Roman"/>
         </w:rPr>
-        <w:t xml:space="preserve"> best performing model’s top five predicted books</w:t>
+        <w:t xml:space="preserve"> best performing models</w:t>
+      </w:r>
+      <w:r>
+        <w:rPr>
+          <w:rFonts w:ascii="Times New Roman" w:hAnsi="Times New Roman" w:cs="Times New Roman"/>
+        </w:rPr>
+        <w:t>’</w:t>
+      </w:r>
+      <w:r>
+        <w:rPr>
+          <w:rFonts w:ascii="Times New Roman" w:hAnsi="Times New Roman" w:cs="Times New Roman"/>
+        </w:rPr>
+        <w:t xml:space="preserve"> top five predicted books</w:t>
       </w:r>
       <w:r>
         <w:rPr>
@@ -1534,7 +1564,19 @@
         <w:rPr>
           <w:rFonts w:ascii="Times New Roman" w:hAnsi="Times New Roman" w:cs="Times New Roman"/>
         </w:rPr>
-        <w:t xml:space="preserve"> Lastly, as a means of attaining computational feasibility, we retained only those observations which belonged to users with at least 100 ratings, bringing our total number of ratings down to </w:t>
+        <w:t xml:space="preserve"> Lastly, as a means of attaining computational feasibility, we retained only those observations which </w:t>
+      </w:r>
+      <w:r>
+        <w:rPr>
+          <w:rFonts w:ascii="Times New Roman" w:hAnsi="Times New Roman" w:cs="Times New Roman"/>
+        </w:rPr>
+        <w:t>had</w:t>
+      </w:r>
+      <w:r>
+        <w:rPr>
+          <w:rFonts w:ascii="Times New Roman" w:hAnsi="Times New Roman" w:cs="Times New Roman"/>
+        </w:rPr>
+        <w:t xml:space="preserve"> users with at least 100 ratings, bringing our total number of ratings down to </w:t>
       </w:r>
       <w:r>
         <w:rPr>
@@ -2015,16 +2057,6 @@
           <w:sz w:val="24"/>
           <w:szCs w:val="24"/>
         </w:rPr>
-        <w:t xml:space="preserve"> due to prior knowledge</w:t>
-      </w:r>
-      <w:r>
-        <w:rPr>
-          <w:rFonts w:ascii="Times New Roman" w:hAnsi="Times New Roman" w:cs="Times New Roman"/>
-          <w:color w:val="auto"/>
-          <w:spacing w:val="0"/>
-          <w:sz w:val="24"/>
-          <w:szCs w:val="24"/>
-        </w:rPr>
         <w:t xml:space="preserve">. A few of these books </w:t>
       </w:r>
       <w:r>
@@ -2342,7 +2374,47 @@
           <w:sz w:val="24"/>
           <w:szCs w:val="24"/>
         </w:rPr>
-        <w:t>books that had ratings of 1 or 2 had very few ratings. We speculate</w:t>
+        <w:t>books that had ratings of 1 or 2 had few ratings</w:t>
+      </w:r>
+      <w:r>
+        <w:rPr>
+          <w:rFonts w:ascii="Times New Roman" w:hAnsi="Times New Roman" w:cs="Times New Roman"/>
+          <w:color w:val="auto"/>
+          <w:spacing w:val="0"/>
+          <w:sz w:val="24"/>
+          <w:szCs w:val="24"/>
+        </w:rPr>
+        <w:t xml:space="preserve"> </w:t>
+      </w:r>
+      <w:r>
+        <w:rPr>
+          <w:rFonts w:ascii="Times New Roman" w:hAnsi="Times New Roman" w:cs="Times New Roman"/>
+          <w:color w:val="auto"/>
+          <w:spacing w:val="0"/>
+          <w:sz w:val="16"/>
+          <w:szCs w:val="16"/>
+        </w:rPr>
+        <w:t>[Appendix-Fig#1]</w:t>
+      </w:r>
+      <w:r>
+        <w:rPr>
+          <w:rFonts w:ascii="Times New Roman" w:hAnsi="Times New Roman" w:cs="Times New Roman"/>
+          <w:color w:val="auto"/>
+          <w:spacing w:val="0"/>
+          <w:sz w:val="24"/>
+          <w:szCs w:val="24"/>
+        </w:rPr>
+        <w:t xml:space="preserve">. </w:t>
+      </w:r>
+      <w:r>
+        <w:rPr>
+          <w:rFonts w:ascii="Times New Roman" w:hAnsi="Times New Roman" w:cs="Times New Roman"/>
+          <w:color w:val="auto"/>
+          <w:spacing w:val="0"/>
+          <w:sz w:val="24"/>
+          <w:szCs w:val="24"/>
+        </w:rPr>
+        <w:t>We speculate</w:t>
       </w:r>
       <w:r>
         <w:rPr>
@@ -2609,7 +2681,27 @@
           <w:sz w:val="24"/>
           <w:szCs w:val="24"/>
         </w:rPr>
-        <w:t xml:space="preserve"> ability to consistently write highly rated books. Some immediately recognizable names which appeared on our list of top five authors were J.R.R Tolkien and J.K. Rowling, who wrote </w:t>
+        <w:t xml:space="preserve"> ability to consistently write highly rated books. Some immediately recognizable names which appeared on our list of top five authors were J.R.R</w:t>
+      </w:r>
+      <w:r>
+        <w:rPr>
+          <w:rFonts w:ascii="Times New Roman" w:hAnsi="Times New Roman" w:cs="Times New Roman"/>
+          <w:color w:val="auto"/>
+          <w:spacing w:val="0"/>
+          <w:sz w:val="24"/>
+          <w:szCs w:val="24"/>
+        </w:rPr>
+        <w:t>.</w:t>
+      </w:r>
+      <w:r>
+        <w:rPr>
+          <w:rFonts w:ascii="Times New Roman" w:hAnsi="Times New Roman" w:cs="Times New Roman"/>
+          <w:color w:val="auto"/>
+          <w:spacing w:val="0"/>
+          <w:sz w:val="24"/>
+          <w:szCs w:val="24"/>
+        </w:rPr>
+        <w:t xml:space="preserve"> Tolkien and J.K. Rowling, who wrote </w:t>
       </w:r>
       <w:r>
         <w:rPr>
@@ -2675,7 +2767,67 @@
           <w:sz w:val="24"/>
           <w:szCs w:val="24"/>
         </w:rPr>
-        <w:t xml:space="preserve"> comic strip.</w:t>
+        <w:t xml:space="preserve"> comic </w:t>
+      </w:r>
+      <w:r>
+        <w:rPr>
+          <w:rFonts w:ascii="Times New Roman" w:hAnsi="Times New Roman" w:cs="Times New Roman"/>
+          <w:color w:val="auto"/>
+          <w:spacing w:val="0"/>
+          <w:sz w:val="24"/>
+          <w:szCs w:val="24"/>
+        </w:rPr>
+        <w:t>strip</w:t>
+      </w:r>
+      <w:r>
+        <w:rPr>
+          <w:rFonts w:ascii="Times New Roman" w:hAnsi="Times New Roman" w:cs="Times New Roman"/>
+          <w:color w:val="auto"/>
+          <w:spacing w:val="0"/>
+          <w:sz w:val="16"/>
+          <w:szCs w:val="16"/>
+        </w:rPr>
+        <w:t xml:space="preserve"> [</w:t>
+      </w:r>
+      <w:r>
+        <w:rPr>
+          <w:rFonts w:ascii="Times New Roman" w:hAnsi="Times New Roman" w:cs="Times New Roman"/>
+          <w:color w:val="auto"/>
+          <w:spacing w:val="0"/>
+          <w:sz w:val="16"/>
+          <w:szCs w:val="16"/>
+        </w:rPr>
+        <w:t>Appendix-Fig#</w:t>
+      </w:r>
+      <w:r>
+        <w:rPr>
+          <w:rFonts w:ascii="Times New Roman" w:hAnsi="Times New Roman" w:cs="Times New Roman"/>
+          <w:color w:val="auto"/>
+          <w:spacing w:val="0"/>
+          <w:sz w:val="16"/>
+          <w:szCs w:val="16"/>
+        </w:rPr>
+        <w:t>2</w:t>
+      </w:r>
+      <w:r>
+        <w:rPr>
+          <w:rFonts w:ascii="Times New Roman" w:hAnsi="Times New Roman" w:cs="Times New Roman"/>
+          <w:color w:val="auto"/>
+          <w:spacing w:val="0"/>
+          <w:sz w:val="16"/>
+          <w:szCs w:val="16"/>
+        </w:rPr>
+        <w:t>]</w:t>
+      </w:r>
+      <w:r>
+        <w:rPr>
+          <w:rFonts w:ascii="Times New Roman" w:hAnsi="Times New Roman" w:cs="Times New Roman"/>
+          <w:color w:val="auto"/>
+          <w:spacing w:val="0"/>
+          <w:sz w:val="24"/>
+          <w:szCs w:val="24"/>
+        </w:rPr>
+        <w:t>.</w:t>
       </w:r>
       <w:r>
         <w:rPr>
@@ -2757,7 +2909,67 @@
           <w:sz w:val="24"/>
           <w:szCs w:val="24"/>
         </w:rPr>
-        <w:t xml:space="preserve">written by the previously mentioned Bill Watterson. </w:t>
+        <w:t xml:space="preserve">written by the previously mentioned Bill </w:t>
+      </w:r>
+      <w:r>
+        <w:rPr>
+          <w:rFonts w:ascii="Times New Roman" w:hAnsi="Times New Roman" w:cs="Times New Roman"/>
+          <w:color w:val="auto"/>
+          <w:spacing w:val="0"/>
+          <w:sz w:val="24"/>
+          <w:szCs w:val="24"/>
+        </w:rPr>
+        <w:t>Watterson</w:t>
+      </w:r>
+      <w:r>
+        <w:rPr>
+          <w:rFonts w:ascii="Times New Roman" w:hAnsi="Times New Roman" w:cs="Times New Roman"/>
+          <w:color w:val="auto"/>
+          <w:spacing w:val="0"/>
+          <w:sz w:val="16"/>
+          <w:szCs w:val="16"/>
+        </w:rPr>
+        <w:t xml:space="preserve"> [</w:t>
+      </w:r>
+      <w:r>
+        <w:rPr>
+          <w:rFonts w:ascii="Times New Roman" w:hAnsi="Times New Roman" w:cs="Times New Roman"/>
+          <w:color w:val="auto"/>
+          <w:spacing w:val="0"/>
+          <w:sz w:val="16"/>
+          <w:szCs w:val="16"/>
+        </w:rPr>
+        <w:t>Appendix-Fig#</w:t>
+      </w:r>
+      <w:r>
+        <w:rPr>
+          <w:rFonts w:ascii="Times New Roman" w:hAnsi="Times New Roman" w:cs="Times New Roman"/>
+          <w:color w:val="auto"/>
+          <w:spacing w:val="0"/>
+          <w:sz w:val="16"/>
+          <w:szCs w:val="16"/>
+        </w:rPr>
+        <w:t>3</w:t>
+      </w:r>
+      <w:r>
+        <w:rPr>
+          <w:rFonts w:ascii="Times New Roman" w:hAnsi="Times New Roman" w:cs="Times New Roman"/>
+          <w:color w:val="auto"/>
+          <w:spacing w:val="0"/>
+          <w:sz w:val="16"/>
+          <w:szCs w:val="16"/>
+        </w:rPr>
+        <w:t>]</w:t>
+      </w:r>
+      <w:r>
+        <w:rPr>
+          <w:rFonts w:ascii="Times New Roman" w:hAnsi="Times New Roman" w:cs="Times New Roman"/>
+          <w:color w:val="auto"/>
+          <w:spacing w:val="0"/>
+          <w:sz w:val="24"/>
+          <w:szCs w:val="24"/>
+        </w:rPr>
+        <w:t xml:space="preserve">. </w:t>
       </w:r>
     </w:p>
     <w:p>
@@ -3031,7 +3243,51 @@
         <w:rPr>
           <w:rFonts w:ascii="Times New Roman" w:hAnsi="Times New Roman" w:cs="Times New Roman"/>
         </w:rPr>
-        <w:t xml:space="preserve"> value increases, the density of the number of reviews becomes sparse. From this</w:t>
+        <w:t xml:space="preserve"> value increases, the density of the number of reviews becomes </w:t>
+      </w:r>
+      <w:r>
+        <w:rPr>
+          <w:rFonts w:ascii="Times New Roman" w:hAnsi="Times New Roman" w:cs="Times New Roman"/>
+        </w:rPr>
+        <w:t>sparse</w:t>
+      </w:r>
+      <w:r>
+        <w:rPr>
+          <w:rFonts w:ascii="Times New Roman" w:hAnsi="Times New Roman" w:cs="Times New Roman"/>
+          <w:sz w:val="16"/>
+          <w:szCs w:val="16"/>
+        </w:rPr>
+        <w:t xml:space="preserve"> [</w:t>
+      </w:r>
+      <w:r>
+        <w:rPr>
+          <w:rFonts w:ascii="Times New Roman" w:hAnsi="Times New Roman" w:cs="Times New Roman"/>
+          <w:sz w:val="16"/>
+          <w:szCs w:val="16"/>
+        </w:rPr>
+        <w:t>Appendix-Fig#</w:t>
+      </w:r>
+      <w:r>
+        <w:rPr>
+          <w:rFonts w:ascii="Times New Roman" w:hAnsi="Times New Roman" w:cs="Times New Roman"/>
+          <w:sz w:val="16"/>
+          <w:szCs w:val="16"/>
+        </w:rPr>
+        <w:t>4</w:t>
+      </w:r>
+      <w:r>
+        <w:rPr>
+          <w:rFonts w:ascii="Times New Roman" w:hAnsi="Times New Roman" w:cs="Times New Roman"/>
+          <w:sz w:val="16"/>
+          <w:szCs w:val="16"/>
+        </w:rPr>
+        <w:t>]</w:t>
+      </w:r>
+      <w:r>
+        <w:rPr>
+          <w:rFonts w:ascii="Times New Roman" w:hAnsi="Times New Roman" w:cs="Times New Roman"/>
+        </w:rPr>
+        <w:t>. From this</w:t>
       </w:r>
       <w:r>
         <w:rPr>
@@ -3055,7 +3311,13 @@
         <w:rPr>
           <w:rFonts w:ascii="Times New Roman" w:hAnsi="Times New Roman" w:cs="Times New Roman"/>
         </w:rPr>
-        <w:t xml:space="preserve">intuitively </w:t>
+        <w:t>naturally</w:t>
+      </w:r>
+      <w:r>
+        <w:rPr>
+          <w:rFonts w:ascii="Times New Roman" w:hAnsi="Times New Roman" w:cs="Times New Roman"/>
+        </w:rPr>
+        <w:t xml:space="preserve"> </w:t>
       </w:r>
       <w:r>
         <w:rPr>
@@ -3079,7 +3341,19 @@
         <w:rPr>
           <w:rFonts w:ascii="Times New Roman" w:hAnsi="Times New Roman" w:cs="Times New Roman"/>
         </w:rPr>
-        <w:t xml:space="preserve">they have not be available to have reviews made on them. </w:t>
+        <w:t xml:space="preserve">they have </w:t>
+      </w:r>
+      <w:r>
+        <w:rPr>
+          <w:rFonts w:ascii="Times New Roman" w:hAnsi="Times New Roman" w:cs="Times New Roman"/>
+        </w:rPr>
+        <w:t>only been made recently</w:t>
+      </w:r>
+      <w:r>
+        <w:rPr>
+          <w:rFonts w:ascii="Times New Roman" w:hAnsi="Times New Roman" w:cs="Times New Roman"/>
+        </w:rPr>
+        <w:t xml:space="preserve"> available to have reviews made on them. </w:t>
       </w:r>
     </w:p>
     <w:p>
@@ -3177,6 +3451,30 @@
       <w:r>
         <w:rPr>
           <w:rFonts w:ascii="Times New Roman" w:hAnsi="Times New Roman" w:cs="Times New Roman"/>
+          <w:sz w:val="16"/>
+          <w:szCs w:val="16"/>
+        </w:rPr>
+        <w:t>[Appendix-Fig#</w:t>
+      </w:r>
+      <w:r>
+        <w:rPr>
+          <w:rFonts w:ascii="Times New Roman" w:hAnsi="Times New Roman" w:cs="Times New Roman"/>
+          <w:sz w:val="16"/>
+          <w:szCs w:val="16"/>
+        </w:rPr>
+        <w:t>5</w:t>
+      </w:r>
+      <w:r>
+        <w:rPr>
+          <w:rFonts w:ascii="Times New Roman" w:hAnsi="Times New Roman" w:cs="Times New Roman"/>
+          <w:sz w:val="16"/>
+          <w:szCs w:val="16"/>
+        </w:rPr>
+        <w:t>]</w:t>
+      </w:r>
+      <w:r>
+        <w:rPr>
+          <w:rFonts w:ascii="Times New Roman" w:hAnsi="Times New Roman" w:cs="Times New Roman"/>
         </w:rPr>
         <w:t xml:space="preserve">. One </w:t>
       </w:r>
@@ -3244,7 +3542,14 @@
         <w:rPr>
           <w:rFonts w:ascii="Times New Roman" w:hAnsi="Times New Roman" w:cs="Times New Roman"/>
         </w:rPr>
-        <w:t xml:space="preserve">then visualized the distributions of the average ratings made by </w:t>
+        <w:t xml:space="preserve">then visualized the distributions of the </w:t>
+      </w:r>
+      <w:r>
+        <w:rPr>
+          <w:rFonts w:ascii="Times New Roman" w:hAnsi="Times New Roman" w:cs="Times New Roman"/>
+        </w:rPr>
+        <w:lastRenderedPageBreak/>
+        <w:t xml:space="preserve">average ratings made by </w:t>
       </w:r>
       <w:r>
         <w:rPr>
@@ -3305,7 +3610,6 @@
           <w:b/>
           <w:bCs/>
         </w:rPr>
-        <w:lastRenderedPageBreak/>
         <w:t>KEY QUESTIONS</w:t>
       </w:r>
       <w:r>
@@ -3363,19 +3667,7 @@
         <w:rPr>
           <w:rFonts w:ascii="Times New Roman" w:hAnsi="Times New Roman" w:cs="Times New Roman"/>
         </w:rPr>
-        <w:t xml:space="preserve">UBCF and IBCF models, while </w:t>
-      </w:r>
-      <w:r>
-        <w:rPr>
-          <w:rFonts w:ascii="Times New Roman" w:hAnsi="Times New Roman" w:cs="Times New Roman"/>
-        </w:rPr>
-        <w:t xml:space="preserve">mostly </w:t>
-      </w:r>
-      <w:r>
-        <w:rPr>
-          <w:rFonts w:ascii="Times New Roman" w:hAnsi="Times New Roman" w:cs="Times New Roman"/>
-        </w:rPr>
-        <w:t xml:space="preserve">similar, differ in how they </w:t>
+        <w:t xml:space="preserve">UBCF and IBCF models, while similar, differ in how they </w:t>
       </w:r>
       <w:r>
         <w:rPr>
@@ -3399,7 +3691,31 @@
         <w:rPr>
           <w:rFonts w:ascii="Times New Roman" w:hAnsi="Times New Roman" w:cs="Times New Roman"/>
         </w:rPr>
-        <w:t xml:space="preserve">During the similarity calculations, both UBCF and IBCF models have the option of using either correlation or cosine similarity as distance functions. </w:t>
+        <w:t xml:space="preserve">During </w:t>
+      </w:r>
+      <w:r>
+        <w:rPr>
+          <w:rFonts w:ascii="Times New Roman" w:hAnsi="Times New Roman" w:cs="Times New Roman"/>
+        </w:rPr>
+        <w:t>these</w:t>
+      </w:r>
+      <w:r>
+        <w:rPr>
+          <w:rFonts w:ascii="Times New Roman" w:hAnsi="Times New Roman" w:cs="Times New Roman"/>
+        </w:rPr>
+        <w:t xml:space="preserve"> calculations, both model</w:t>
+      </w:r>
+      <w:r>
+        <w:rPr>
+          <w:rFonts w:ascii="Times New Roman" w:hAnsi="Times New Roman" w:cs="Times New Roman"/>
+        </w:rPr>
+        <w:t xml:space="preserve"> types</w:t>
+      </w:r>
+      <w:r>
+        <w:rPr>
+          <w:rFonts w:ascii="Times New Roman" w:hAnsi="Times New Roman" w:cs="Times New Roman"/>
+        </w:rPr>
+        <w:t xml:space="preserve"> have the option of using either correlation or cosine similarity as distance functions. </w:t>
       </w:r>
       <w:r>
         <w:rPr>
@@ -3548,7 +3864,19 @@
         <w:rPr>
           <w:rFonts w:ascii="Times New Roman" w:hAnsi="Times New Roman" w:cs="Times New Roman"/>
         </w:rPr>
-        <w:t xml:space="preserve">We can evaluate the predictive performance of our models by bucketing our recommended items into two categories which compare whether these items were actually rated highly by the user. This approach carries some implicit subjectivity when it comes to defining what a “good” rating might be. Therefore, it is left to us to define what a high rating is by tuning the </w:t>
+        <w:t xml:space="preserve">We can evaluate the predictive performance of our models by bucketing our recommended items into two categories which compare whether these items were actually rated highly by the user. This </w:t>
+      </w:r>
+      <w:r>
+        <w:rPr>
+          <w:rFonts w:ascii="Times New Roman" w:hAnsi="Times New Roman" w:cs="Times New Roman"/>
+        </w:rPr>
+        <w:t xml:space="preserve">classification </w:t>
+      </w:r>
+      <w:r>
+        <w:rPr>
+          <w:rFonts w:ascii="Times New Roman" w:hAnsi="Times New Roman" w:cs="Times New Roman"/>
+        </w:rPr>
+        <w:t xml:space="preserve">approach carries some implicit subjectivity when it comes to defining what a “good” rating might be. Therefore, it is left to us to define what a high rating is by tuning the </w:t>
       </w:r>
       <w:r>
         <w:rPr>
@@ -4722,7 +5050,37 @@
           <w:rFonts w:ascii="Times New Roman" w:hAnsi="Times New Roman" w:cs="Times New Roman"/>
         </w:rPr>
         <w:lastRenderedPageBreak/>
-        <w:t xml:space="preserve">Precision vs. Recall plots. </w:t>
+        <w:t>Precision vs. Recall plots</w:t>
+      </w:r>
+      <w:r>
+        <w:rPr>
+          <w:rFonts w:ascii="Times New Roman" w:hAnsi="Times New Roman" w:cs="Times New Roman"/>
+          <w:sz w:val="16"/>
+          <w:szCs w:val="16"/>
+        </w:rPr>
+        <w:t>[Appendix-Fig#</w:t>
+      </w:r>
+      <w:r>
+        <w:rPr>
+          <w:rFonts w:ascii="Times New Roman" w:hAnsi="Times New Roman" w:cs="Times New Roman"/>
+          <w:sz w:val="16"/>
+          <w:szCs w:val="16"/>
+        </w:rPr>
+        <w:t>5/Fig#6</w:t>
+      </w:r>
+      <w:r>
+        <w:rPr>
+          <w:rFonts w:ascii="Times New Roman" w:hAnsi="Times New Roman" w:cs="Times New Roman"/>
+          <w:sz w:val="16"/>
+          <w:szCs w:val="16"/>
+        </w:rPr>
+        <w:t>]</w:t>
+      </w:r>
+      <w:r>
+        <w:rPr>
+          <w:rFonts w:ascii="Times New Roman" w:hAnsi="Times New Roman" w:cs="Times New Roman"/>
+        </w:rPr>
+        <w:t xml:space="preserve">. </w:t>
       </w:r>
       <w:r>
         <w:rPr>
@@ -4899,7 +5257,19 @@
         <w:rPr>
           <w:rFonts w:ascii="Times New Roman" w:hAnsi="Times New Roman" w:cs="Times New Roman"/>
         </w:rPr>
-        <w:t xml:space="preserve">commendations to the first user </w:t>
+        <w:t xml:space="preserve">commendations </w:t>
+      </w:r>
+      <w:r>
+        <w:rPr>
+          <w:rFonts w:ascii="Times New Roman" w:hAnsi="Times New Roman" w:cs="Times New Roman"/>
+        </w:rPr>
+        <w:t>for</w:t>
+      </w:r>
+      <w:r>
+        <w:rPr>
+          <w:rFonts w:ascii="Times New Roman" w:hAnsi="Times New Roman" w:cs="Times New Roman"/>
+        </w:rPr>
+        <w:t xml:space="preserve"> the first user </w:t>
       </w:r>
       <w:r>
         <w:rPr>
@@ -4923,7 +5293,13 @@
         <w:rPr>
           <w:rFonts w:ascii="Times New Roman" w:hAnsi="Times New Roman" w:cs="Times New Roman"/>
         </w:rPr>
-        <w:t xml:space="preserve"> and corresponding predicted values</w:t>
+        <w:t xml:space="preserve"> and corresponding predicted </w:t>
+      </w:r>
+      <w:r>
+        <w:rPr>
+          <w:rFonts w:ascii="Times New Roman" w:hAnsi="Times New Roman" w:cs="Times New Roman"/>
+        </w:rPr>
+        <w:t>ratings</w:t>
       </w:r>
       <w:r>
         <w:rPr>
@@ -5501,7 +5877,13 @@
         <w:rPr>
           <w:rFonts w:ascii="Times New Roman" w:hAnsi="Times New Roman" w:cs="Times New Roman"/>
         </w:rPr>
-        <w:t>only 1’s and 0’</w:t>
+        <w:t>solely</w:t>
+      </w:r>
+      <w:r>
+        <w:rPr>
+          <w:rFonts w:ascii="Times New Roman" w:hAnsi="Times New Roman" w:cs="Times New Roman"/>
+        </w:rPr>
+        <w:t xml:space="preserve"> 1’s and 0’</w:t>
       </w:r>
       <w:r>
         <w:rPr>
@@ -5519,7 +5901,13 @@
         <w:rPr>
           <w:rFonts w:ascii="Times New Roman" w:hAnsi="Times New Roman" w:cs="Times New Roman"/>
         </w:rPr>
-        <w:t>the required for this type of analysis.</w:t>
+        <w:t>not suitable</w:t>
+      </w:r>
+      <w:r>
+        <w:rPr>
+          <w:rFonts w:ascii="Times New Roman" w:hAnsi="Times New Roman" w:cs="Times New Roman"/>
+        </w:rPr>
+        <w:t xml:space="preserve"> for this type of analysis.</w:t>
       </w:r>
       <w:r>
         <w:rPr>
@@ -5544,6 +5932,12 @@
           <w:rFonts w:ascii="Times New Roman" w:hAnsi="Times New Roman" w:cs="Times New Roman"/>
         </w:rPr>
         <w:t>6 and a confidence of 1</w:t>
+      </w:r>
+      <w:r>
+        <w:rPr>
+          <w:rFonts w:ascii="Times New Roman" w:hAnsi="Times New Roman" w:cs="Times New Roman"/>
+        </w:rPr>
+        <w:t>,</w:t>
       </w:r>
       <w:r>
         <w:rPr>
@@ -5645,7 +6039,23 @@
           <w:kern w:val="0"/>
           <w14:ligatures w14:val="none"/>
         </w:rPr>
-        <w:t xml:space="preserve">more than chance. </w:t>
+        <w:t xml:space="preserve">more than </w:t>
+      </w:r>
+      <w:r>
+        <w:rPr>
+          <w:rFonts w:ascii="Times New Roman" w:hAnsi="Times New Roman" w:cs="Times New Roman"/>
+          <w:kern w:val="0"/>
+          <w14:ligatures w14:val="none"/>
+        </w:rPr>
+        <w:t xml:space="preserve">random </w:t>
+      </w:r>
+      <w:r>
+        <w:rPr>
+          <w:rFonts w:ascii="Times New Roman" w:hAnsi="Times New Roman" w:cs="Times New Roman"/>
+          <w:kern w:val="0"/>
+          <w14:ligatures w14:val="none"/>
+        </w:rPr>
+        <w:t xml:space="preserve">chance. </w:t>
       </w:r>
       <w:r>
         <w:rPr>
@@ -6106,7 +6516,25 @@
         <w:rPr>
           <w:rFonts w:ascii="Times New Roman" w:hAnsi="Times New Roman" w:cs="Times New Roman"/>
         </w:rPr>
-        <w:t>merely identifies</w:t>
+        <w:t xml:space="preserve">differs from these two, in that it </w:t>
+      </w:r>
+      <w:r>
+        <w:rPr>
+          <w:rFonts w:ascii="Times New Roman" w:hAnsi="Times New Roman" w:cs="Times New Roman"/>
+        </w:rPr>
+        <w:t xml:space="preserve">uses the apriori algorithm to identify </w:t>
+      </w:r>
+      <w:r>
+        <w:rPr>
+          <w:rFonts w:ascii="Times New Roman" w:hAnsi="Times New Roman" w:cs="Times New Roman"/>
+        </w:rPr>
+        <w:t>frequent</w:t>
+      </w:r>
+      <w:r>
+        <w:rPr>
+          <w:rFonts w:ascii="Times New Roman" w:hAnsi="Times New Roman" w:cs="Times New Roman"/>
+        </w:rPr>
+        <w:t>ly occurring</w:t>
       </w:r>
       <w:r>
         <w:rPr>
@@ -6118,12 +6546,6 @@
         <w:rPr>
           <w:rFonts w:ascii="Times New Roman" w:hAnsi="Times New Roman" w:cs="Times New Roman"/>
         </w:rPr>
-        <w:t xml:space="preserve">frequent </w:t>
-      </w:r>
-      <w:r>
-        <w:rPr>
-          <w:rFonts w:ascii="Times New Roman" w:hAnsi="Times New Roman" w:cs="Times New Roman"/>
-        </w:rPr>
         <w:t>item sets</w:t>
       </w:r>
       <w:r>
@@ -6136,19 +6558,25 @@
         <w:rPr>
           <w:rFonts w:ascii="Times New Roman" w:hAnsi="Times New Roman" w:cs="Times New Roman"/>
         </w:rPr>
-        <w:t xml:space="preserve">of frequently occurring items </w:t>
-      </w:r>
-      <w:r>
-        <w:rPr>
-          <w:rFonts w:ascii="Times New Roman" w:hAnsi="Times New Roman" w:cs="Times New Roman"/>
-        </w:rPr>
         <w:t xml:space="preserve">in the form of rules </w:t>
       </w:r>
       <w:r>
         <w:rPr>
           <w:rFonts w:ascii="Times New Roman" w:hAnsi="Times New Roman" w:cs="Times New Roman"/>
         </w:rPr>
-        <w:t xml:space="preserve">based on support and confidence levels.  </w:t>
+        <w:t xml:space="preserve">based on </w:t>
+      </w:r>
+      <w:r>
+        <w:rPr>
+          <w:rFonts w:ascii="Times New Roman" w:hAnsi="Times New Roman" w:cs="Times New Roman"/>
+        </w:rPr>
+        <w:t xml:space="preserve">predetermined </w:t>
+      </w:r>
+      <w:r>
+        <w:rPr>
+          <w:rFonts w:ascii="Times New Roman" w:hAnsi="Times New Roman" w:cs="Times New Roman"/>
+        </w:rPr>
+        <w:t xml:space="preserve">support and confidence levels.  </w:t>
       </w:r>
     </w:p>
     <w:p>
@@ -6163,7 +6591,363 @@
           <w:rFonts w:ascii="Times New Roman" w:hAnsi="Times New Roman" w:cs="Times New Roman"/>
         </w:rPr>
         <w:tab/>
-        <w:t>Business Application</w:t>
+      </w:r>
+      <w:r>
+        <w:rPr>
+          <w:rFonts w:ascii="Times New Roman" w:hAnsi="Times New Roman" w:cs="Times New Roman"/>
+        </w:rPr>
+        <w:t xml:space="preserve">UBCF and IBCF models both have many </w:t>
+      </w:r>
+      <w:r>
+        <w:rPr>
+          <w:rFonts w:ascii="Times New Roman" w:hAnsi="Times New Roman" w:cs="Times New Roman"/>
+        </w:rPr>
+        <w:t>practical business applications such as e-commerce product recommendations</w:t>
+      </w:r>
+      <w:r>
+        <w:rPr>
+          <w:rFonts w:ascii="Times New Roman" w:hAnsi="Times New Roman" w:cs="Times New Roman"/>
+        </w:rPr>
+        <w:t xml:space="preserve"> and</w:t>
+      </w:r>
+      <w:r>
+        <w:rPr>
+          <w:rFonts w:ascii="Times New Roman" w:hAnsi="Times New Roman" w:cs="Times New Roman"/>
+        </w:rPr>
+        <w:t xml:space="preserve"> </w:t>
+      </w:r>
+      <w:r>
+        <w:rPr>
+          <w:rFonts w:ascii="Times New Roman" w:hAnsi="Times New Roman" w:cs="Times New Roman"/>
+        </w:rPr>
+        <w:t>content streaming services.</w:t>
+      </w:r>
+      <w:r>
+        <w:rPr>
+          <w:rFonts w:ascii="Times New Roman" w:hAnsi="Times New Roman" w:cs="Times New Roman"/>
+        </w:rPr>
+        <w:t xml:space="preserve"> </w:t>
+      </w:r>
+      <w:r>
+        <w:rPr>
+          <w:rFonts w:ascii="Times New Roman" w:hAnsi="Times New Roman" w:cs="Times New Roman"/>
+        </w:rPr>
+        <w:t xml:space="preserve">By calculating the similarities of either user-to-user or item-to-item, personalized recommendations for products such as </w:t>
+      </w:r>
+      <w:r>
+        <w:rPr>
+          <w:rFonts w:ascii="Times New Roman" w:hAnsi="Times New Roman" w:cs="Times New Roman"/>
+        </w:rPr>
+        <w:t>which products or shows to advertise</w:t>
+      </w:r>
+      <w:r>
+        <w:rPr>
+          <w:rFonts w:ascii="Times New Roman" w:hAnsi="Times New Roman" w:cs="Times New Roman"/>
+        </w:rPr>
+        <w:t xml:space="preserve"> to any given individual </w:t>
+      </w:r>
+      <w:r>
+        <w:rPr>
+          <w:rFonts w:ascii="Times New Roman" w:hAnsi="Times New Roman" w:cs="Times New Roman"/>
+        </w:rPr>
+        <w:t>can be generated with precision and ensure that recommendation</w:t>
+      </w:r>
+      <w:r>
+        <w:rPr>
+          <w:rFonts w:ascii="Times New Roman" w:hAnsi="Times New Roman" w:cs="Times New Roman"/>
+        </w:rPr>
+        <w:t>s</w:t>
+      </w:r>
+      <w:r>
+        <w:rPr>
+          <w:rFonts w:ascii="Times New Roman" w:hAnsi="Times New Roman" w:cs="Times New Roman"/>
+        </w:rPr>
+        <w:t xml:space="preserve"> are tailored to the </w:t>
+      </w:r>
+      <w:r>
+        <w:rPr>
+          <w:rFonts w:ascii="Times New Roman" w:hAnsi="Times New Roman" w:cs="Times New Roman"/>
+        </w:rPr>
+        <w:t>behaviors</w:t>
+      </w:r>
+      <w:r>
+        <w:rPr>
+          <w:rFonts w:ascii="Times New Roman" w:hAnsi="Times New Roman" w:cs="Times New Roman"/>
+        </w:rPr>
+        <w:t xml:space="preserve"> and preferences of users. </w:t>
+      </w:r>
+      <w:r>
+        <w:rPr>
+          <w:rFonts w:ascii="Times New Roman" w:hAnsi="Times New Roman" w:cs="Times New Roman"/>
+        </w:rPr>
+        <w:t xml:space="preserve">This has the effect of increasing engagement and increasing the </w:t>
+      </w:r>
+      <w:r>
+        <w:rPr>
+          <w:rFonts w:ascii="Times New Roman" w:hAnsi="Times New Roman" w:cs="Times New Roman"/>
+        </w:rPr>
+        <w:t>chances</w:t>
+      </w:r>
+      <w:r>
+        <w:rPr>
+          <w:rFonts w:ascii="Times New Roman" w:hAnsi="Times New Roman" w:cs="Times New Roman"/>
+        </w:rPr>
+        <w:t xml:space="preserve"> of </w:t>
+      </w:r>
+      <w:r>
+        <w:rPr>
+          <w:rFonts w:ascii="Times New Roman" w:hAnsi="Times New Roman" w:cs="Times New Roman"/>
+        </w:rPr>
+        <w:t>conversion</w:t>
+      </w:r>
+      <w:r>
+        <w:rPr>
+          <w:rFonts w:ascii="Times New Roman" w:hAnsi="Times New Roman" w:cs="Times New Roman"/>
+        </w:rPr>
+        <w:t xml:space="preserve">. </w:t>
+      </w:r>
+      <w:r>
+        <w:rPr>
+          <w:rFonts w:ascii="Times New Roman" w:hAnsi="Times New Roman" w:cs="Times New Roman"/>
+        </w:rPr>
+        <w:t>A</w:t>
+      </w:r>
+      <w:r>
+        <w:rPr>
+          <w:rFonts w:ascii="Times New Roman" w:hAnsi="Times New Roman" w:cs="Times New Roman"/>
+        </w:rPr>
+        <w:t xml:space="preserve"> major problems facing those wanting to implement UBCF or IBCF models is the “Cold Start” problem, where</w:t>
+      </w:r>
+      <w:r>
+        <w:rPr>
+          <w:rFonts w:ascii="Times New Roman" w:hAnsi="Times New Roman" w:cs="Times New Roman"/>
+        </w:rPr>
+        <w:t xml:space="preserve"> either new items or </w:t>
+      </w:r>
+      <w:r>
+        <w:rPr>
+          <w:rFonts w:ascii="Times New Roman" w:hAnsi="Times New Roman" w:cs="Times New Roman"/>
+        </w:rPr>
+        <w:t xml:space="preserve">new </w:t>
+      </w:r>
+      <w:r>
+        <w:rPr>
+          <w:rFonts w:ascii="Times New Roman" w:hAnsi="Times New Roman" w:cs="Times New Roman"/>
+        </w:rPr>
+        <w:t xml:space="preserve">users have no history. With no history, no similarities can be drawn </w:t>
+      </w:r>
+      <w:r>
+        <w:rPr>
+          <w:rFonts w:ascii="Times New Roman" w:hAnsi="Times New Roman" w:cs="Times New Roman"/>
+        </w:rPr>
+        <w:t xml:space="preserve">between other items or users </w:t>
+      </w:r>
+      <w:r>
+        <w:rPr>
+          <w:rFonts w:ascii="Times New Roman" w:hAnsi="Times New Roman" w:cs="Times New Roman"/>
+        </w:rPr>
+        <w:t>and thus no reasonable predictions</w:t>
+      </w:r>
+      <w:r>
+        <w:rPr>
+          <w:rFonts w:ascii="Times New Roman" w:hAnsi="Times New Roman" w:cs="Times New Roman"/>
+        </w:rPr>
+        <w:t xml:space="preserve"> can be made</w:t>
+      </w:r>
+      <w:r>
+        <w:rPr>
+          <w:rFonts w:ascii="Times New Roman" w:hAnsi="Times New Roman" w:cs="Times New Roman"/>
+        </w:rPr>
+        <w:t xml:space="preserve">. </w:t>
+      </w:r>
+    </w:p>
+    <w:p>
+      <w:pPr>
+        <w:spacing w:after="0" w:line="240" w:lineRule="auto"/>
+        <w:ind w:firstLine="720"/>
+        <w:rPr>
+          <w:rFonts w:ascii="Times New Roman" w:hAnsi="Times New Roman" w:cs="Times New Roman"/>
+        </w:rPr>
+      </w:pPr>
+      <w:r>
+        <w:rPr>
+          <w:rFonts w:ascii="Times New Roman" w:hAnsi="Times New Roman" w:cs="Times New Roman"/>
+        </w:rPr>
+        <w:t>A practical b</w:t>
+      </w:r>
+      <w:r>
+        <w:rPr>
+          <w:rFonts w:ascii="Times New Roman" w:hAnsi="Times New Roman" w:cs="Times New Roman"/>
+        </w:rPr>
+        <w:t xml:space="preserve">usiness </w:t>
+      </w:r>
+      <w:r>
+        <w:rPr>
+          <w:rFonts w:ascii="Times New Roman" w:hAnsi="Times New Roman" w:cs="Times New Roman"/>
+        </w:rPr>
+        <w:t>a</w:t>
+      </w:r>
+      <w:r>
+        <w:rPr>
+          <w:rFonts w:ascii="Times New Roman" w:hAnsi="Times New Roman" w:cs="Times New Roman"/>
+        </w:rPr>
+        <w:t>pplication</w:t>
+      </w:r>
+      <w:r>
+        <w:rPr>
+          <w:rFonts w:ascii="Times New Roman" w:hAnsi="Times New Roman" w:cs="Times New Roman"/>
+        </w:rPr>
+        <w:t xml:space="preserve"> </w:t>
+      </w:r>
+      <w:r>
+        <w:rPr>
+          <w:rFonts w:ascii="Times New Roman" w:hAnsi="Times New Roman" w:cs="Times New Roman"/>
+        </w:rPr>
+        <w:t xml:space="preserve">of using the rules generated by Association Analysis </w:t>
+      </w:r>
+      <w:r>
+        <w:rPr>
+          <w:rFonts w:ascii="Times New Roman" w:hAnsi="Times New Roman" w:cs="Times New Roman"/>
+        </w:rPr>
+        <w:t>includes</w:t>
+      </w:r>
+      <w:r>
+        <w:rPr>
+          <w:rFonts w:ascii="Times New Roman" w:hAnsi="Times New Roman" w:cs="Times New Roman"/>
+        </w:rPr>
+        <w:t xml:space="preserve"> how retail stores </w:t>
+      </w:r>
+      <w:r>
+        <w:rPr>
+          <w:rFonts w:ascii="Times New Roman" w:hAnsi="Times New Roman" w:cs="Times New Roman"/>
+        </w:rPr>
+        <w:t xml:space="preserve">can </w:t>
+      </w:r>
+      <w:r>
+        <w:rPr>
+          <w:rFonts w:ascii="Times New Roman" w:hAnsi="Times New Roman" w:cs="Times New Roman"/>
+        </w:rPr>
+        <w:t>organize</w:t>
+      </w:r>
+      <w:r>
+        <w:rPr>
+          <w:rFonts w:ascii="Times New Roman" w:hAnsi="Times New Roman" w:cs="Times New Roman"/>
+        </w:rPr>
+        <w:t xml:space="preserve"> and optimize product placement. Given a set of rules with sufficient enough evidence to conclude that they are frequently purchased together</w:t>
+      </w:r>
+      <w:r>
+        <w:rPr>
+          <w:rFonts w:ascii="Times New Roman" w:hAnsi="Times New Roman" w:cs="Times New Roman"/>
+        </w:rPr>
+        <w:t xml:space="preserve"> by consumers</w:t>
+      </w:r>
+      <w:r>
+        <w:rPr>
+          <w:rFonts w:ascii="Times New Roman" w:hAnsi="Times New Roman" w:cs="Times New Roman"/>
+        </w:rPr>
+        <w:t xml:space="preserve">, </w:t>
+      </w:r>
+      <w:r>
+        <w:rPr>
+          <w:rFonts w:ascii="Times New Roman" w:hAnsi="Times New Roman" w:cs="Times New Roman"/>
+        </w:rPr>
+        <w:t xml:space="preserve">retail stores can </w:t>
+      </w:r>
+      <w:r>
+        <w:rPr>
+          <w:rFonts w:ascii="Times New Roman" w:hAnsi="Times New Roman" w:cs="Times New Roman"/>
+        </w:rPr>
+        <w:t>take advantage through cross-selling strategies and promotional bundles</w:t>
+      </w:r>
+      <w:r>
+        <w:rPr>
+          <w:rFonts w:ascii="Times New Roman" w:hAnsi="Times New Roman" w:cs="Times New Roman"/>
+        </w:rPr>
+        <w:t xml:space="preserve">. </w:t>
+      </w:r>
+      <w:r>
+        <w:rPr>
+          <w:rFonts w:ascii="Times New Roman" w:hAnsi="Times New Roman" w:cs="Times New Roman"/>
+        </w:rPr>
+        <w:t>A challenge when developing</w:t>
+      </w:r>
+      <w:r>
+        <w:rPr>
+          <w:rFonts w:ascii="Times New Roman" w:hAnsi="Times New Roman" w:cs="Times New Roman"/>
+        </w:rPr>
+        <w:t xml:space="preserve"> association analysis is</w:t>
+      </w:r>
+      <w:r>
+        <w:rPr>
+          <w:rFonts w:ascii="Times New Roman" w:hAnsi="Times New Roman" w:cs="Times New Roman"/>
+        </w:rPr>
+        <w:t xml:space="preserve"> </w:t>
+      </w:r>
+      <w:r>
+        <w:rPr>
+          <w:rFonts w:ascii="Times New Roman" w:hAnsi="Times New Roman" w:cs="Times New Roman"/>
+        </w:rPr>
+        <w:t>d</w:t>
+      </w:r>
+      <w:r>
+        <w:rPr>
+          <w:rFonts w:ascii="Times New Roman" w:hAnsi="Times New Roman" w:cs="Times New Roman"/>
+        </w:rPr>
+        <w:t>etermining appropriate threshold values for</w:t>
+      </w:r>
+      <w:r>
+        <w:rPr>
+          <w:rFonts w:ascii="Times New Roman" w:hAnsi="Times New Roman" w:cs="Times New Roman"/>
+        </w:rPr>
+        <w:t xml:space="preserve"> support, confidence, and lift. </w:t>
+      </w:r>
+      <w:r>
+        <w:rPr>
+          <w:rFonts w:ascii="Times New Roman" w:hAnsi="Times New Roman" w:cs="Times New Roman"/>
+        </w:rPr>
+        <w:t xml:space="preserve">Careful specification and testing </w:t>
+      </w:r>
+      <w:r>
+        <w:rPr>
+          <w:rFonts w:ascii="Times New Roman" w:hAnsi="Times New Roman" w:cs="Times New Roman"/>
+        </w:rPr>
+        <w:t>are</w:t>
+      </w:r>
+      <w:r>
+        <w:rPr>
+          <w:rFonts w:ascii="Times New Roman" w:hAnsi="Times New Roman" w:cs="Times New Roman"/>
+        </w:rPr>
+        <w:t xml:space="preserve"> needed to avoid </w:t>
+      </w:r>
+      <w:r>
+        <w:rPr>
+          <w:rFonts w:ascii="Times New Roman" w:hAnsi="Times New Roman" w:cs="Times New Roman"/>
+        </w:rPr>
+        <w:t>retrieving too many</w:t>
+      </w:r>
+      <w:r>
+        <w:rPr>
+          <w:rFonts w:ascii="Times New Roman" w:hAnsi="Times New Roman" w:cs="Times New Roman"/>
+        </w:rPr>
+        <w:t xml:space="preserve"> or few rules as well as </w:t>
+      </w:r>
+      <w:r>
+        <w:rPr>
+          <w:rFonts w:ascii="Times New Roman" w:hAnsi="Times New Roman" w:cs="Times New Roman"/>
+        </w:rPr>
+        <w:t>generating</w:t>
+      </w:r>
+      <w:r>
+        <w:rPr>
+          <w:rFonts w:ascii="Times New Roman" w:hAnsi="Times New Roman" w:cs="Times New Roman"/>
+        </w:rPr>
+        <w:t xml:space="preserve"> </w:t>
+      </w:r>
+      <w:r>
+        <w:rPr>
+          <w:rFonts w:ascii="Times New Roman" w:hAnsi="Times New Roman" w:cs="Times New Roman"/>
+        </w:rPr>
+        <w:t xml:space="preserve">non-meaningful rules. </w:t>
       </w:r>
     </w:p>
     <w:p>
@@ -6178,22 +6962,198 @@
           <w:rFonts w:ascii="Times New Roman" w:hAnsi="Times New Roman" w:cs="Times New Roman"/>
         </w:rPr>
         <w:tab/>
-        <w:t>Challenges when implementing?</w:t>
-      </w:r>
-    </w:p>
-    <w:p>
-      <w:pPr>
-        <w:spacing w:after="0" w:line="240" w:lineRule="auto"/>
-        <w:rPr>
-          <w:rFonts w:ascii="Times New Roman" w:hAnsi="Times New Roman" w:cs="Times New Roman"/>
-        </w:rPr>
-      </w:pPr>
-      <w:r>
-        <w:rPr>
-          <w:rFonts w:ascii="Times New Roman" w:hAnsi="Times New Roman" w:cs="Times New Roman"/>
-        </w:rPr>
-        <w:tab/>
-        <w:t>Recommended Approach?</w:t>
+      </w:r>
+      <w:r>
+        <w:rPr>
+          <w:rFonts w:ascii="Times New Roman" w:hAnsi="Times New Roman" w:cs="Times New Roman"/>
+        </w:rPr>
+        <w:t>Given that our dataset came with user ratings</w:t>
+      </w:r>
+      <w:r>
+        <w:rPr>
+          <w:rFonts w:ascii="Times New Roman" w:hAnsi="Times New Roman" w:cs="Times New Roman"/>
+        </w:rPr>
+        <w:t xml:space="preserve"> readily available and that we are looking to make personalized book recommendations based on user or item similarity, we believe that association analysis would not be as effective as either UBCF or IBCF models. </w:t>
+      </w:r>
+      <w:r>
+        <w:rPr>
+          <w:rFonts w:ascii="Times New Roman" w:hAnsi="Times New Roman" w:cs="Times New Roman"/>
+        </w:rPr>
+        <w:t>Between these two models, o</w:t>
+      </w:r>
+      <w:r>
+        <w:rPr>
+          <w:rFonts w:ascii="Times New Roman" w:hAnsi="Times New Roman" w:cs="Times New Roman"/>
+        </w:rPr>
+        <w:t>ur team believes</w:t>
+      </w:r>
+      <w:r>
+        <w:rPr>
+          <w:rFonts w:ascii="Times New Roman" w:hAnsi="Times New Roman" w:cs="Times New Roman"/>
+        </w:rPr>
+        <w:t xml:space="preserve"> that making predictions based on </w:t>
+      </w:r>
+      <w:r>
+        <w:rPr>
+          <w:rFonts w:ascii="Times New Roman" w:hAnsi="Times New Roman" w:cs="Times New Roman"/>
+        </w:rPr>
+        <w:t>item-to-item similarity i</w:t>
+      </w:r>
+      <w:r>
+        <w:rPr>
+          <w:rFonts w:ascii="Times New Roman" w:hAnsi="Times New Roman" w:cs="Times New Roman"/>
+        </w:rPr>
+        <w:t>s</w:t>
+      </w:r>
+      <w:r>
+        <w:rPr>
+          <w:rFonts w:ascii="Times New Roman" w:hAnsi="Times New Roman" w:cs="Times New Roman"/>
+        </w:rPr>
+        <w:t xml:space="preserve"> inherently </w:t>
+      </w:r>
+      <w:r>
+        <w:rPr>
+          <w:rFonts w:ascii="Times New Roman" w:hAnsi="Times New Roman" w:cs="Times New Roman"/>
+        </w:rPr>
+        <w:t>better</w:t>
+      </w:r>
+      <w:r>
+        <w:rPr>
+          <w:rFonts w:ascii="Times New Roman" w:hAnsi="Times New Roman" w:cs="Times New Roman"/>
+        </w:rPr>
+        <w:t>-suited for recommending similar products to users.</w:t>
+      </w:r>
+      <w:r>
+        <w:rPr>
+          <w:rFonts w:ascii="Times New Roman" w:hAnsi="Times New Roman" w:cs="Times New Roman"/>
+        </w:rPr>
+        <w:t xml:space="preserve"> User preferences </w:t>
+      </w:r>
+      <w:r>
+        <w:rPr>
+          <w:rFonts w:ascii="Times New Roman" w:hAnsi="Times New Roman" w:cs="Times New Roman"/>
+        </w:rPr>
+        <w:t xml:space="preserve">and ratings </w:t>
+      </w:r>
+      <w:r>
+        <w:rPr>
+          <w:rFonts w:ascii="Times New Roman" w:hAnsi="Times New Roman" w:cs="Times New Roman"/>
+        </w:rPr>
+        <w:t>are</w:t>
+      </w:r>
+      <w:r>
+        <w:rPr>
+          <w:rFonts w:ascii="Times New Roman" w:hAnsi="Times New Roman" w:cs="Times New Roman"/>
+        </w:rPr>
+        <w:t xml:space="preserve"> subject to </w:t>
+      </w:r>
+      <w:r>
+        <w:rPr>
+          <w:rFonts w:ascii="Times New Roman" w:hAnsi="Times New Roman" w:cs="Times New Roman"/>
+        </w:rPr>
+        <w:t>change;</w:t>
+      </w:r>
+      <w:r>
+        <w:rPr>
+          <w:rFonts w:ascii="Times New Roman" w:hAnsi="Times New Roman" w:cs="Times New Roman"/>
+        </w:rPr>
+        <w:t xml:space="preserve"> however, item-to-item similarity</w:t>
+      </w:r>
+      <w:r>
+        <w:rPr>
+          <w:rFonts w:ascii="Times New Roman" w:hAnsi="Times New Roman" w:cs="Times New Roman"/>
+        </w:rPr>
+        <w:t xml:space="preserve"> </w:t>
+      </w:r>
+      <w:r>
+        <w:rPr>
+          <w:rFonts w:ascii="Times New Roman" w:hAnsi="Times New Roman" w:cs="Times New Roman"/>
+        </w:rPr>
+        <w:t>is</w:t>
+      </w:r>
+      <w:r>
+        <w:rPr>
+          <w:rFonts w:ascii="Times New Roman" w:hAnsi="Times New Roman" w:cs="Times New Roman"/>
+        </w:rPr>
+        <w:t xml:space="preserve"> </w:t>
+      </w:r>
+      <w:r>
+        <w:rPr>
+          <w:rFonts w:ascii="Times New Roman" w:hAnsi="Times New Roman" w:cs="Times New Roman"/>
+        </w:rPr>
+        <w:t>not likely</w:t>
+      </w:r>
+      <w:r>
+        <w:rPr>
+          <w:rFonts w:ascii="Times New Roman" w:hAnsi="Times New Roman" w:cs="Times New Roman"/>
+        </w:rPr>
+        <w:t xml:space="preserve"> to change</w:t>
+      </w:r>
+      <w:r>
+        <w:rPr>
+          <w:rFonts w:ascii="Times New Roman" w:hAnsi="Times New Roman" w:cs="Times New Roman"/>
+        </w:rPr>
+        <w:t xml:space="preserve"> which leads</w:t>
+      </w:r>
+      <w:r>
+        <w:rPr>
+          <w:rFonts w:ascii="Times New Roman" w:hAnsi="Times New Roman" w:cs="Times New Roman"/>
+        </w:rPr>
+        <w:t xml:space="preserve"> to </w:t>
+      </w:r>
+      <w:r>
+        <w:rPr>
+          <w:rFonts w:ascii="Times New Roman" w:hAnsi="Times New Roman" w:cs="Times New Roman"/>
+        </w:rPr>
+        <w:t>stabler, reliable</w:t>
+      </w:r>
+      <w:r>
+        <w:rPr>
+          <w:rFonts w:ascii="Times New Roman" w:hAnsi="Times New Roman" w:cs="Times New Roman"/>
+        </w:rPr>
+        <w:t xml:space="preserve"> results. </w:t>
+      </w:r>
+      <w:r>
+        <w:rPr>
+          <w:rFonts w:ascii="Times New Roman" w:hAnsi="Times New Roman" w:cs="Times New Roman"/>
+        </w:rPr>
+        <w:t>W</w:t>
+      </w:r>
+      <w:r>
+        <w:rPr>
+          <w:rFonts w:ascii="Times New Roman" w:hAnsi="Times New Roman" w:cs="Times New Roman"/>
+        </w:rPr>
+        <w:t>e see that our IBCF performs better in making recommendations for this dataset</w:t>
+      </w:r>
+      <w:r>
+        <w:rPr>
+          <w:rFonts w:ascii="Times New Roman" w:hAnsi="Times New Roman" w:cs="Times New Roman"/>
+        </w:rPr>
+        <w:t>,</w:t>
+      </w:r>
+      <w:r>
+        <w:rPr>
+          <w:rFonts w:ascii="Times New Roman" w:hAnsi="Times New Roman" w:cs="Times New Roman"/>
+        </w:rPr>
+        <w:t xml:space="preserve"> leading us to have greater confidence that IBCF is the best approach to this dataset</w:t>
+      </w:r>
+      <w:r>
+        <w:rPr>
+          <w:rFonts w:ascii="Times New Roman" w:hAnsi="Times New Roman" w:cs="Times New Roman"/>
+        </w:rPr>
+        <w:t xml:space="preserve">. </w:t>
+      </w:r>
+      <w:r>
+        <w:rPr>
+          <w:rFonts w:ascii="Times New Roman" w:hAnsi="Times New Roman" w:cs="Times New Roman"/>
+        </w:rPr>
+        <w:t xml:space="preserve"> </w:t>
+      </w:r>
+      <w:r>
+        <w:rPr>
+          <w:rFonts w:ascii="Times New Roman" w:hAnsi="Times New Roman" w:cs="Times New Roman"/>
+        </w:rPr>
+        <w:t xml:space="preserve"> </w:t>
       </w:r>
     </w:p>
     <w:p>
@@ -6221,6 +7181,152 @@
           <w:bCs/>
         </w:rPr>
       </w:pPr>
+      <w:r>
+        <w:rPr>
+          <w:rFonts w:ascii="Times New Roman" w:hAnsi="Times New Roman" w:cs="Times New Roman"/>
+          <w:b/>
+          <w:bCs/>
+        </w:rPr>
+        <w:tab/>
+      </w:r>
+      <w:r>
+        <w:rPr>
+          <w:rFonts w:ascii="Times New Roman" w:hAnsi="Times New Roman" w:cs="Times New Roman"/>
+        </w:rPr>
+        <w:t xml:space="preserve">In summary, we </w:t>
+      </w:r>
+      <w:r>
+        <w:rPr>
+          <w:rFonts w:ascii="Times New Roman" w:hAnsi="Times New Roman" w:cs="Times New Roman"/>
+        </w:rPr>
+        <w:t xml:space="preserve">preprocessed, </w:t>
+      </w:r>
+      <w:r>
+        <w:rPr>
+          <w:rFonts w:ascii="Times New Roman" w:hAnsi="Times New Roman" w:cs="Times New Roman"/>
+        </w:rPr>
+        <w:t>explored</w:t>
+      </w:r>
+      <w:r>
+        <w:rPr>
+          <w:rFonts w:ascii="Times New Roman" w:hAnsi="Times New Roman" w:cs="Times New Roman"/>
+        </w:rPr>
+        <w:t>,</w:t>
+      </w:r>
+      <w:r>
+        <w:rPr>
+          <w:rFonts w:ascii="Times New Roman" w:hAnsi="Times New Roman" w:cs="Times New Roman"/>
+        </w:rPr>
+        <w:t xml:space="preserve"> and analyzed our Goodreads dataset, </w:t>
+      </w:r>
+      <w:r>
+        <w:rPr>
+          <w:rFonts w:ascii="Times New Roman" w:hAnsi="Times New Roman" w:cs="Times New Roman"/>
+        </w:rPr>
+        <w:t xml:space="preserve">while </w:t>
+      </w:r>
+      <w:r>
+        <w:rPr>
+          <w:rFonts w:ascii="Times New Roman" w:hAnsi="Times New Roman" w:cs="Times New Roman"/>
+        </w:rPr>
+        <w:t xml:space="preserve">extracting notable information which </w:t>
+      </w:r>
+      <w:r>
+        <w:rPr>
+          <w:rFonts w:ascii="Times New Roman" w:hAnsi="Times New Roman" w:cs="Times New Roman"/>
+        </w:rPr>
+        <w:t>remains a key goal in unsupervised approaches to modeling such as this exercise.</w:t>
+      </w:r>
+      <w:r>
+        <w:rPr>
+          <w:rFonts w:ascii="Times New Roman" w:hAnsi="Times New Roman" w:cs="Times New Roman"/>
+        </w:rPr>
+        <w:t xml:space="preserve"> Afterwards we </w:t>
+      </w:r>
+      <w:r>
+        <w:rPr>
+          <w:rFonts w:ascii="Times New Roman" w:hAnsi="Times New Roman" w:cs="Times New Roman"/>
+        </w:rPr>
+        <w:t xml:space="preserve">specified and evaluated multiple IBCF and UBCF models, finding that ultimately the former proved the </w:t>
+      </w:r>
+      <w:r>
+        <w:rPr>
+          <w:rFonts w:ascii="Times New Roman" w:hAnsi="Times New Roman" w:cs="Times New Roman"/>
+        </w:rPr>
+        <w:t xml:space="preserve">more reliable in making </w:t>
+      </w:r>
+      <w:r>
+        <w:rPr>
+          <w:rFonts w:ascii="Times New Roman" w:hAnsi="Times New Roman" w:cs="Times New Roman"/>
+        </w:rPr>
+        <w:t>recommendations. We then generated rules through association analysis</w:t>
+      </w:r>
+      <w:r>
+        <w:rPr>
+          <w:rFonts w:ascii="Times New Roman" w:hAnsi="Times New Roman" w:cs="Times New Roman"/>
+        </w:rPr>
+        <w:t xml:space="preserve"> where we described the top three occurring item sets within our dataset. </w:t>
+      </w:r>
+      <w:r>
+        <w:rPr>
+          <w:rFonts w:ascii="Times New Roman" w:hAnsi="Times New Roman" w:cs="Times New Roman"/>
+        </w:rPr>
+        <w:t>We lastly discussed the business applications, tradeoffs, and challenges inherent in the use and implementation of IBCF, UBCF</w:t>
+      </w:r>
+      <w:r>
+        <w:rPr>
+          <w:rFonts w:ascii="Times New Roman" w:hAnsi="Times New Roman" w:cs="Times New Roman"/>
+        </w:rPr>
+        <w:t>,</w:t>
+      </w:r>
+      <w:r>
+        <w:rPr>
+          <w:rFonts w:ascii="Times New Roman" w:hAnsi="Times New Roman" w:cs="Times New Roman"/>
+        </w:rPr>
+        <w:t xml:space="preserve"> and </w:t>
+      </w:r>
+      <w:r>
+        <w:rPr>
+          <w:rFonts w:ascii="Times New Roman" w:hAnsi="Times New Roman" w:cs="Times New Roman"/>
+        </w:rPr>
+        <w:t xml:space="preserve">Association Analysis models and concluded that </w:t>
+      </w:r>
+      <w:r>
+        <w:rPr>
+          <w:rFonts w:ascii="Times New Roman" w:hAnsi="Times New Roman" w:cs="Times New Roman"/>
+        </w:rPr>
+        <w:t>using</w:t>
+      </w:r>
+      <w:r>
+        <w:rPr>
+          <w:rFonts w:ascii="Times New Roman" w:hAnsi="Times New Roman" w:cs="Times New Roman"/>
+        </w:rPr>
+        <w:t xml:space="preserve"> </w:t>
+      </w:r>
+      <w:r>
+        <w:rPr>
+          <w:rFonts w:ascii="Times New Roman" w:hAnsi="Times New Roman" w:cs="Times New Roman"/>
+        </w:rPr>
+        <w:t>an</w:t>
+      </w:r>
+      <w:r>
+        <w:rPr>
+          <w:rFonts w:ascii="Times New Roman" w:hAnsi="Times New Roman" w:cs="Times New Roman"/>
+        </w:rPr>
+        <w:t xml:space="preserve"> IBCF </w:t>
+      </w:r>
+      <w:r>
+        <w:rPr>
+          <w:rFonts w:ascii="Times New Roman" w:hAnsi="Times New Roman" w:cs="Times New Roman"/>
+        </w:rPr>
+        <w:t>model to make recommendations would be our preferred approach to the Goodreads dataset</w:t>
+      </w:r>
+      <w:r>
+        <w:rPr>
+          <w:rFonts w:ascii="Times New Roman" w:hAnsi="Times New Roman" w:cs="Times New Roman"/>
+        </w:rPr>
+        <w:t>.</w:t>
+      </w:r>
       <w:r>
         <w:rPr>
           <w:rFonts w:ascii="Times New Roman" w:hAnsi="Times New Roman" w:cs="Times New Roman"/>
@@ -6357,7 +7463,11 @@
           <w:szCs w:val="20"/>
         </w:rPr>
       </w:pPr>
-      <w:r>
+    </w:p>
+    <w:p>
+      <w:pPr>
+        <w:spacing w:after="0" w:line="240" w:lineRule="auto"/>
+        <w:jc w:val="center"/>
         <w:rPr>
           <w:rFonts w:ascii="Times New Roman" w:hAnsi="Times New Roman" w:cs="Times New Roman"/>
           <w:b/>
@@ -6365,8 +7475,7 @@
           <w:sz w:val="20"/>
           <w:szCs w:val="20"/>
         </w:rPr>
-        <w:t>Figure #</w:t>
-      </w:r>
+      </w:pPr>
       <w:r>
         <w:rPr>
           <w:rFonts w:ascii="Times New Roman" w:hAnsi="Times New Roman" w:cs="Times New Roman"/>
@@ -6375,7 +7484,7 @@
           <w:sz w:val="20"/>
           <w:szCs w:val="20"/>
         </w:rPr>
-        <w:t>2</w:t>
+        <w:t>Figure #</w:t>
       </w:r>
       <w:r>
         <w:rPr>
@@ -6385,7 +7494,37 @@
           <w:sz w:val="20"/>
           <w:szCs w:val="20"/>
         </w:rPr>
-        <w:t xml:space="preserve">: Top Rated </w:t>
+        <w:t>2</w:t>
+      </w:r>
+      <w:r>
+        <w:rPr>
+          <w:rFonts w:ascii="Times New Roman" w:hAnsi="Times New Roman" w:cs="Times New Roman"/>
+          <w:b/>
+          <w:bCs/>
+          <w:sz w:val="20"/>
+          <w:szCs w:val="20"/>
+        </w:rPr>
+        <w:t xml:space="preserve">: Top </w:t>
+      </w:r>
+      <w:r>
+        <w:rPr>
+          <w:rFonts w:ascii="Times New Roman" w:hAnsi="Times New Roman" w:cs="Times New Roman"/>
+          <w:b/>
+          <w:bCs/>
+          <w:sz w:val="20"/>
+          <w:szCs w:val="20"/>
+        </w:rPr>
+        <w:t>Average-</w:t>
+      </w:r>
+      <w:r>
+        <w:rPr>
+          <w:rFonts w:ascii="Times New Roman" w:hAnsi="Times New Roman" w:cs="Times New Roman"/>
+          <w:b/>
+          <w:bCs/>
+          <w:sz w:val="20"/>
+          <w:szCs w:val="20"/>
+        </w:rPr>
+        <w:t xml:space="preserve">Rated </w:t>
       </w:r>
       <w:r>
         <w:rPr>
@@ -6479,7 +7618,27 @@
           <w:sz w:val="20"/>
           <w:szCs w:val="20"/>
         </w:rPr>
-        <w:t xml:space="preserve">Figure #3: Top Rated </w:t>
+        <w:t xml:space="preserve">Figure #3: Top </w:t>
+      </w:r>
+      <w:r>
+        <w:rPr>
+          <w:rFonts w:ascii="Times New Roman" w:hAnsi="Times New Roman" w:cs="Times New Roman"/>
+          <w:b/>
+          <w:bCs/>
+          <w:sz w:val="20"/>
+          <w:szCs w:val="20"/>
+        </w:rPr>
+        <w:t>Average-</w:t>
+      </w:r>
+      <w:r>
+        <w:rPr>
+          <w:rFonts w:ascii="Times New Roman" w:hAnsi="Times New Roman" w:cs="Times New Roman"/>
+          <w:b/>
+          <w:bCs/>
+          <w:sz w:val="20"/>
+          <w:szCs w:val="20"/>
+        </w:rPr>
+        <w:t xml:space="preserve">Rated </w:t>
       </w:r>
       <w:r>
         <w:rPr>
@@ -6891,9 +8050,9 @@
           <w:szCs w:val="20"/>
         </w:rPr>
         <w:drawing>
-          <wp:inline distT="0" distB="0" distL="0" distR="0" wp14:anchorId="3D5175F2" wp14:editId="06A3983F">
-            <wp:extent cx="4703674" cy="2660390"/>
-            <wp:effectExtent l="0" t="0" r="1905" b="6985"/>
+          <wp:inline distT="0" distB="0" distL="0" distR="0" wp14:anchorId="3D5175F2" wp14:editId="31C1A415">
+            <wp:extent cx="4634837" cy="2621456"/>
+            <wp:effectExtent l="19050" t="19050" r="13970" b="26670"/>
             <wp:docPr id="1606289334" name="Picture 1"/>
             <wp:cNvGraphicFramePr>
               <a:graphicFrameLocks xmlns:a="http://schemas.openxmlformats.org/drawingml/2006/main" noChangeAspect="1"/>
@@ -6914,11 +8073,16 @@
                   <pic:spPr>
                     <a:xfrm>
                       <a:off x="0" y="0"/>
-                      <a:ext cx="4721841" cy="2670665"/>
+                      <a:ext cx="4657360" cy="2634195"/>
                     </a:xfrm>
                     <a:prstGeom prst="rect">
                       <a:avLst/>
                     </a:prstGeom>
+                    <a:ln>
+                      <a:solidFill>
+                        <a:schemeClr val="tx1"/>
+                      </a:solidFill>
+                    </a:ln>
                   </pic:spPr>
                 </pic:pic>
               </a:graphicData>
@@ -6985,9 +8149,9 @@
           <w:szCs w:val="20"/>
         </w:rPr>
         <w:drawing>
-          <wp:inline distT="0" distB="0" distL="0" distR="0" wp14:anchorId="350EC827" wp14:editId="372B610E">
-            <wp:extent cx="4057046" cy="2911450"/>
-            <wp:effectExtent l="0" t="0" r="635" b="3810"/>
+          <wp:inline distT="0" distB="0" distL="0" distR="0" wp14:anchorId="350EC827" wp14:editId="51AA3E95">
+            <wp:extent cx="3897857" cy="2797211"/>
+            <wp:effectExtent l="19050" t="19050" r="26670" b="22225"/>
             <wp:docPr id="1998012007" name="Picture 1" descr="A graph of different colored lines&#10;&#10;Description automatically generated"/>
             <wp:cNvGraphicFramePr>
               <a:graphicFrameLocks xmlns:a="http://schemas.openxmlformats.org/drawingml/2006/main" noChangeAspect="1"/>
@@ -7008,11 +8172,16 @@
                   <pic:spPr>
                     <a:xfrm>
                       <a:off x="0" y="0"/>
-                      <a:ext cx="4077164" cy="2925887"/>
+                      <a:ext cx="3921074" cy="2813872"/>
                     </a:xfrm>
                     <a:prstGeom prst="rect">
                       <a:avLst/>
                     </a:prstGeom>
+                    <a:ln>
+                      <a:solidFill>
+                        <a:schemeClr val="tx1"/>
+                      </a:solidFill>
+                    </a:ln>
                   </pic:spPr>
                 </pic:pic>
               </a:graphicData>

</xml_diff>